<commit_message>
Documentation + small fixes
</commit_message>
<xml_diff>
--- a/docs/Rapport_Forestier.docx
+++ b/docs/Rapport_Forestier.docx
@@ -1,6 +1,6 @@
 
 <file path=word/document.xml><?xml version="1.0" encoding="utf-8"?>
-<w:document xmlns:wpc="http://schemas.microsoft.com/office/word/2010/wordprocessingCanvas" xmlns:cx="http://schemas.microsoft.com/office/drawing/2014/chartex" xmlns:cx1="http://schemas.microsoft.com/office/drawing/2015/9/8/chartex" xmlns:cx2="http://schemas.microsoft.com/office/drawing/2015/10/21/chartex" xmlns:cx3="http://schemas.microsoft.com/office/drawing/2016/5/9/chartex" xmlns:cx4="http://schemas.microsoft.com/office/drawing/2016/5/10/chartex" xmlns:cx5="http://schemas.microsoft.com/office/drawing/2016/5/11/chartex" xmlns:cx6="http://schemas.microsoft.com/office/drawing/2016/5/12/chartex" xmlns:cx7="http://schemas.microsoft.com/office/drawing/2016/5/13/chartex" xmlns:cx8="http://schemas.microsoft.com/office/drawing/2016/5/14/chartex" xmlns:mc="http://schemas.openxmlformats.org/markup-compatibility/2006" xmlns:aink="http://schemas.microsoft.com/office/drawing/2016/ink" xmlns:am3d="http://schemas.microsoft.com/office/drawing/2017/model3d" xmlns:o="urn:schemas-microsoft-com:office:office" xmlns:r="http://schemas.openxmlformats.org/officeDocument/2006/relationships" xmlns:m="http://schemas.openxmlformats.org/officeDocument/2006/math" xmlns:v="urn:schemas-microsoft-com:vml" xmlns:wp14="http://schemas.microsoft.com/office/word/2010/wordprocessingDrawing" xmlns:wp="http://schemas.openxmlformats.org/drawingml/2006/wordprocessingDrawing" xmlns:w10="urn:schemas-microsoft-com:office:word" xmlns:w="http://schemas.openxmlformats.org/wordprocessingml/2006/main" xmlns:w14="http://schemas.microsoft.com/office/word/2010/wordml" xmlns:w15="http://schemas.microsoft.com/office/word/2012/wordml" xmlns:w16cex="http://schemas.microsoft.com/office/word/2018/wordml/cex" xmlns:w16cid="http://schemas.microsoft.com/office/word/2016/wordml/cid" xmlns:w16="http://schemas.microsoft.com/office/word/2018/wordml" xmlns:w16sdtdh="http://schemas.microsoft.com/office/word/2020/wordml/sdtdatahash" xmlns:w16se="http://schemas.microsoft.com/office/word/2015/wordml/symex" xmlns:wpg="http://schemas.microsoft.com/office/word/2010/wordprocessingGroup" xmlns:wpi="http://schemas.microsoft.com/office/word/2010/wordprocessingInk" xmlns:wne="http://schemas.microsoft.com/office/word/2006/wordml" xmlns:wps="http://schemas.microsoft.com/office/word/2010/wordprocessingShape" mc:Ignorable="w14 w15 w16se w16cid w16 w16cex w16sdtdh wp14">
+<w:document xmlns:wpc="http://schemas.microsoft.com/office/word/2010/wordprocessingCanvas" xmlns:cx="http://schemas.microsoft.com/office/drawing/2014/chartex" xmlns:cx1="http://schemas.microsoft.com/office/drawing/2015/9/8/chartex" xmlns:cx2="http://schemas.microsoft.com/office/drawing/2015/10/21/chartex" xmlns:cx3="http://schemas.microsoft.com/office/drawing/2016/5/9/chartex" xmlns:cx4="http://schemas.microsoft.com/office/drawing/2016/5/10/chartex" xmlns:cx5="http://schemas.microsoft.com/office/drawing/2016/5/11/chartex" xmlns:cx6="http://schemas.microsoft.com/office/drawing/2016/5/12/chartex" xmlns:cx7="http://schemas.microsoft.com/office/drawing/2016/5/13/chartex" xmlns:cx8="http://schemas.microsoft.com/office/drawing/2016/5/14/chartex" xmlns:mc="http://schemas.openxmlformats.org/markup-compatibility/2006" xmlns:aink="http://schemas.microsoft.com/office/drawing/2016/ink" xmlns:am3d="http://schemas.microsoft.com/office/drawing/2017/model3d" xmlns:o="urn:schemas-microsoft-com:office:office" xmlns:oel="http://schemas.microsoft.com/office/2019/extlst" xmlns:r="http://schemas.openxmlformats.org/officeDocument/2006/relationships" xmlns:m="http://schemas.openxmlformats.org/officeDocument/2006/math" xmlns:v="urn:schemas-microsoft-com:vml" xmlns:wp14="http://schemas.microsoft.com/office/word/2010/wordprocessingDrawing" xmlns:wp="http://schemas.openxmlformats.org/drawingml/2006/wordprocessingDrawing" xmlns:w10="urn:schemas-microsoft-com:office:word" xmlns:w="http://schemas.openxmlformats.org/wordprocessingml/2006/main" xmlns:w14="http://schemas.microsoft.com/office/word/2010/wordml" xmlns:w15="http://schemas.microsoft.com/office/word/2012/wordml" xmlns:w16cex="http://schemas.microsoft.com/office/word/2018/wordml/cex" xmlns:w16cid="http://schemas.microsoft.com/office/word/2016/wordml/cid" xmlns:w16="http://schemas.microsoft.com/office/word/2018/wordml" xmlns:w16sdtdh="http://schemas.microsoft.com/office/word/2020/wordml/sdtdatahash" xmlns:w16se="http://schemas.microsoft.com/office/word/2015/wordml/symex" xmlns:wpg="http://schemas.microsoft.com/office/word/2010/wordprocessingGroup" xmlns:wpi="http://schemas.microsoft.com/office/word/2010/wordprocessingInk" xmlns:wne="http://schemas.microsoft.com/office/word/2006/wordml" xmlns:wps="http://schemas.microsoft.com/office/word/2010/wordprocessingShape" mc:Ignorable="w14 w15 w16se w16cid w16 w16cex w16sdtdh wp14">
   <w:body>
     <w:sdt>
       <w:sdtPr>
@@ -238,7 +238,7 @@
                                       <w:color w:val="FFFFFF" w:themeColor="background1"/>
                                       <w:lang w:val="de-CH"/>
                                     </w:rPr>
-                                    <w:t>15.04.2022</w:t>
+                                    <w:t>06.05.2022</w:t>
                                   </w:r>
                                   <w:r>
                                     <w:rPr>
@@ -394,7 +394,7 @@
               </mc:Choice>
               <mc:Fallback>
                 <w:pict>
-                  <v:group w14:anchorId="26E97D6A" id="Groupe 119" o:spid="_x0000_s1026" style="position:absolute;margin-left:-43.1pt;margin-top:-15.35pt;width:540pt;height:730.75pt;z-index:-251657216;mso-position-horizontal-relative:margin;mso-position-vertical-relative:margin" coordsize="68580,92802" o:gfxdata="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">
+                  <v:group w14:anchorId="26E97D6A" id="Groupe 119" o:spid="_x0000_s1026" style="position:absolute;left:0;text-align:left;margin-left:-43.1pt;margin-top:-15.35pt;width:540pt;height:730.75pt;z-index:-251657216;mso-position-horizontal-relative:margin;mso-position-vertical-relative:margin" coordsize="68580,92802" o:gfxdata="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">
                     <v:rect id="Rectangle 120" o:spid="_x0000_s1027" style="position:absolute;top:73152;width:68580;height:1431;visibility:visible;mso-wrap-style:square;v-text-anchor:middle" o:gfxdata="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" fillcolor="#c00000" stroked="f" strokeweight="1pt">
                       <v:fill opacity="60395f"/>
                     </v:rect>
@@ -516,7 +516,7 @@
                                 <w:color w:val="FFFFFF" w:themeColor="background1"/>
                                 <w:lang w:val="de-CH"/>
                               </w:rPr>
-                              <w:t>15.04.2022</w:t>
+                              <w:t>06.05.2022</w:t>
                             </w:r>
                             <w:r>
                               <w:rPr>
@@ -750,7 +750,7 @@
               <w:r>
                 <w:fldChar w:fldCharType="separate"/>
               </w:r>
-              <w:hyperlink w:anchor="_Toc100940142" w:history="1">
+              <w:hyperlink w:anchor="_Toc102722829" w:history="1">
                 <w:r>
                   <w:rPr>
                     <w:rStyle w:val="Lienhypertexte"/>
@@ -777,7 +777,7 @@
                     <w:noProof/>
                     <w:webHidden/>
                   </w:rPr>
-                  <w:instrText xml:space="preserve"> PAGEREF _Toc100940142 \h </w:instrText>
+                  <w:instrText xml:space="preserve"> PAGEREF _Toc102722829 \h </w:instrText>
                 </w:r>
                 <w:r>
                   <w:rPr>
@@ -797,7 +797,7 @@
                     <w:noProof/>
                     <w:webHidden/>
                   </w:rPr>
-                  <w:t>2</w:t>
+                  <w:t>3</w:t>
                 </w:r>
                 <w:r>
                   <w:rPr>
@@ -820,7 +820,7 @@
                   <w:lang w:eastAsia="fr-CH"/>
                 </w:rPr>
               </w:pPr>
-              <w:hyperlink w:anchor="_Toc100940143" w:history="1">
+              <w:hyperlink w:anchor="_Toc102722830" w:history="1">
                 <w:r>
                   <w:rPr>
                     <w:rStyle w:val="Lienhypertexte"/>
@@ -847,7 +847,7 @@
                     <w:noProof/>
                     <w:webHidden/>
                   </w:rPr>
-                  <w:instrText xml:space="preserve"> PAGEREF _Toc100940143 \h </w:instrText>
+                  <w:instrText xml:space="preserve"> PAGEREF _Toc102722830 \h </w:instrText>
                 </w:r>
                 <w:r>
                   <w:rPr>
@@ -867,7 +867,7 @@
                     <w:noProof/>
                     <w:webHidden/>
                   </w:rPr>
-                  <w:t>2</w:t>
+                  <w:t>3</w:t>
                 </w:r>
                 <w:r>
                   <w:rPr>
@@ -890,7 +890,7 @@
                   <w:lang w:eastAsia="fr-CH"/>
                 </w:rPr>
               </w:pPr>
-              <w:hyperlink w:anchor="_Toc100940144" w:history="1">
+              <w:hyperlink w:anchor="_Toc102722831" w:history="1">
                 <w:r>
                   <w:rPr>
                     <w:rStyle w:val="Lienhypertexte"/>
@@ -917,7 +917,7 @@
                     <w:noProof/>
                     <w:webHidden/>
                   </w:rPr>
-                  <w:instrText xml:space="preserve"> PAGEREF _Toc100940144 \h </w:instrText>
+                  <w:instrText xml:space="preserve"> PAGEREF _Toc102722831 \h </w:instrText>
                 </w:r>
                 <w:r>
                   <w:rPr>
@@ -937,7 +937,7 @@
                     <w:noProof/>
                     <w:webHidden/>
                   </w:rPr>
-                  <w:t>2</w:t>
+                  <w:t>3</w:t>
                 </w:r>
                 <w:r>
                   <w:rPr>
@@ -960,7 +960,7 @@
                   <w:lang w:eastAsia="fr-CH"/>
                 </w:rPr>
               </w:pPr>
-              <w:hyperlink w:anchor="_Toc100940145" w:history="1">
+              <w:hyperlink w:anchor="_Toc102722832" w:history="1">
                 <w:r>
                   <w:rPr>
                     <w:rStyle w:val="Lienhypertexte"/>
@@ -987,7 +987,7 @@
                     <w:noProof/>
                     <w:webHidden/>
                   </w:rPr>
-                  <w:instrText xml:space="preserve"> PAGEREF _Toc100940145 \h </w:instrText>
+                  <w:instrText xml:space="preserve"> PAGEREF _Toc102722832 \h </w:instrText>
                 </w:r>
                 <w:r>
                   <w:rPr>
@@ -1007,7 +1007,7 @@
                     <w:noProof/>
                     <w:webHidden/>
                   </w:rPr>
-                  <w:t>2</w:t>
+                  <w:t>3</w:t>
                 </w:r>
                 <w:r>
                   <w:rPr>
@@ -1030,7 +1030,7 @@
                   <w:lang w:eastAsia="fr-CH"/>
                 </w:rPr>
               </w:pPr>
-              <w:hyperlink w:anchor="_Toc100940146" w:history="1">
+              <w:hyperlink w:anchor="_Toc102722833" w:history="1">
                 <w:r>
                   <w:rPr>
                     <w:rStyle w:val="Lienhypertexte"/>
@@ -1057,7 +1057,7 @@
                     <w:noProof/>
                     <w:webHidden/>
                   </w:rPr>
-                  <w:instrText xml:space="preserve"> PAGEREF _Toc100940146 \h </w:instrText>
+                  <w:instrText xml:space="preserve"> PAGEREF _Toc102722833 \h </w:instrText>
                 </w:r>
                 <w:r>
                   <w:rPr>
@@ -1077,7 +1077,7 @@
                     <w:noProof/>
                     <w:webHidden/>
                   </w:rPr>
-                  <w:t>2</w:t>
+                  <w:t>3</w:t>
                 </w:r>
                 <w:r>
                   <w:rPr>
@@ -1100,7 +1100,7 @@
                   <w:lang w:eastAsia="fr-CH"/>
                 </w:rPr>
               </w:pPr>
-              <w:hyperlink w:anchor="_Toc100940147" w:history="1">
+              <w:hyperlink w:anchor="_Toc102722834" w:history="1">
                 <w:r>
                   <w:rPr>
                     <w:rStyle w:val="Lienhypertexte"/>
@@ -1127,7 +1127,7 @@
                     <w:noProof/>
                     <w:webHidden/>
                   </w:rPr>
-                  <w:instrText xml:space="preserve"> PAGEREF _Toc100940147 \h </w:instrText>
+                  <w:instrText xml:space="preserve"> PAGEREF _Toc102722834 \h </w:instrText>
                 </w:r>
                 <w:r>
                   <w:rPr>
@@ -1147,7 +1147,7 @@
                     <w:noProof/>
                     <w:webHidden/>
                   </w:rPr>
-                  <w:t>2</w:t>
+                  <w:t>3</w:t>
                 </w:r>
                 <w:r>
                   <w:rPr>
@@ -1170,7 +1170,7 @@
                   <w:lang w:val="fr-CH" w:eastAsia="fr-CH"/>
                 </w:rPr>
               </w:pPr>
-              <w:hyperlink w:anchor="_Toc100940148" w:history="1">
+              <w:hyperlink w:anchor="_Toc102722835" w:history="1">
                 <w:r>
                   <w:rPr>
                     <w:rStyle w:val="Lienhypertexte"/>
@@ -1197,7 +1197,7 @@
                     <w:noProof/>
                     <w:webHidden/>
                   </w:rPr>
-                  <w:instrText xml:space="preserve"> PAGEREF _Toc100940148 \h </w:instrText>
+                  <w:instrText xml:space="preserve"> PAGEREF _Toc102722835 \h </w:instrText>
                 </w:r>
                 <w:r>
                   <w:rPr>
@@ -1217,7 +1217,7 @@
                     <w:noProof/>
                     <w:webHidden/>
                   </w:rPr>
-                  <w:t>2</w:t>
+                  <w:t>3</w:t>
                 </w:r>
                 <w:r>
                   <w:rPr>
@@ -1240,7 +1240,7 @@
                   <w:lang w:val="fr-CH" w:eastAsia="fr-CH"/>
                 </w:rPr>
               </w:pPr>
-              <w:hyperlink w:anchor="_Toc100940149" w:history="1">
+              <w:hyperlink w:anchor="_Toc102722836" w:history="1">
                 <w:r>
                   <w:rPr>
                     <w:rStyle w:val="Lienhypertexte"/>
@@ -1267,7 +1267,7 @@
                     <w:noProof/>
                     <w:webHidden/>
                   </w:rPr>
-                  <w:instrText xml:space="preserve"> PAGEREF _Toc100940149 \h </w:instrText>
+                  <w:instrText xml:space="preserve"> PAGEREF _Toc102722836 \h </w:instrText>
                 </w:r>
                 <w:r>
                   <w:rPr>
@@ -1287,7 +1287,7 @@
                     <w:noProof/>
                     <w:webHidden/>
                   </w:rPr>
-                  <w:t>3</w:t>
+                  <w:t>4</w:t>
                 </w:r>
                 <w:r>
                   <w:rPr>
@@ -1310,7 +1310,7 @@
                   <w:lang w:val="fr-CH" w:eastAsia="fr-CH"/>
                 </w:rPr>
               </w:pPr>
-              <w:hyperlink w:anchor="_Toc100940150" w:history="1">
+              <w:hyperlink w:anchor="_Toc102722837" w:history="1">
                 <w:r>
                   <w:rPr>
                     <w:rStyle w:val="Lienhypertexte"/>
@@ -1337,7 +1337,7 @@
                     <w:noProof/>
                     <w:webHidden/>
                   </w:rPr>
-                  <w:instrText xml:space="preserve"> PAGEREF _Toc100940150 \h </w:instrText>
+                  <w:instrText xml:space="preserve"> PAGEREF _Toc102722837 \h </w:instrText>
                 </w:r>
                 <w:r>
                   <w:rPr>
@@ -1357,7 +1357,7 @@
                     <w:noProof/>
                     <w:webHidden/>
                   </w:rPr>
-                  <w:t>3</w:t>
+                  <w:t>4</w:t>
                 </w:r>
                 <w:r>
                   <w:rPr>
@@ -1380,7 +1380,7 @@
                   <w:lang w:eastAsia="fr-CH"/>
                 </w:rPr>
               </w:pPr>
-              <w:hyperlink w:anchor="_Toc100940151" w:history="1">
+              <w:hyperlink w:anchor="_Toc102722838" w:history="1">
                 <w:r>
                   <w:rPr>
                     <w:rStyle w:val="Lienhypertexte"/>
@@ -1407,7 +1407,7 @@
                     <w:noProof/>
                     <w:webHidden/>
                   </w:rPr>
-                  <w:instrText xml:space="preserve"> PAGEREF _Toc100940151 \h </w:instrText>
+                  <w:instrText xml:space="preserve"> PAGEREF _Toc102722838 \h </w:instrText>
                 </w:r>
                 <w:r>
                   <w:rPr>
@@ -1427,7 +1427,7 @@
                     <w:noProof/>
                     <w:webHidden/>
                   </w:rPr>
-                  <w:t>3</w:t>
+                  <w:t>4</w:t>
                 </w:r>
                 <w:r>
                   <w:rPr>
@@ -1450,7 +1450,7 @@
                   <w:lang w:eastAsia="fr-CH"/>
                 </w:rPr>
               </w:pPr>
-              <w:hyperlink w:anchor="_Toc100940152" w:history="1">
+              <w:hyperlink w:anchor="_Toc102722839" w:history="1">
                 <w:r>
                   <w:rPr>
                     <w:rStyle w:val="Lienhypertexte"/>
@@ -1477,7 +1477,7 @@
                     <w:noProof/>
                     <w:webHidden/>
                   </w:rPr>
-                  <w:instrText xml:space="preserve"> PAGEREF _Toc100940152 \h </w:instrText>
+                  <w:instrText xml:space="preserve"> PAGEREF _Toc102722839 \h </w:instrText>
                 </w:r>
                 <w:r>
                   <w:rPr>
@@ -1497,7 +1497,7 @@
                     <w:noProof/>
                     <w:webHidden/>
                   </w:rPr>
-                  <w:t>3</w:t>
+                  <w:t>4</w:t>
                 </w:r>
                 <w:r>
                   <w:rPr>
@@ -1520,7 +1520,7 @@
                   <w:lang w:eastAsia="fr-CH"/>
                 </w:rPr>
               </w:pPr>
-              <w:hyperlink w:anchor="_Toc100940153" w:history="1">
+              <w:hyperlink w:anchor="_Toc102722840" w:history="1">
                 <w:r>
                   <w:rPr>
                     <w:rStyle w:val="Lienhypertexte"/>
@@ -1547,7 +1547,7 @@
                     <w:noProof/>
                     <w:webHidden/>
                   </w:rPr>
-                  <w:instrText xml:space="preserve"> PAGEREF _Toc100940153 \h </w:instrText>
+                  <w:instrText xml:space="preserve"> PAGEREF _Toc102722840 \h </w:instrText>
                 </w:r>
                 <w:r>
                   <w:rPr>
@@ -1567,7 +1567,7 @@
                     <w:noProof/>
                     <w:webHidden/>
                   </w:rPr>
-                  <w:t>3</w:t>
+                  <w:t>4</w:t>
                 </w:r>
                 <w:r>
                   <w:rPr>
@@ -1590,7 +1590,7 @@
                   <w:lang w:eastAsia="fr-CH"/>
                 </w:rPr>
               </w:pPr>
-              <w:hyperlink w:anchor="_Toc100940154" w:history="1">
+              <w:hyperlink w:anchor="_Toc102722841" w:history="1">
                 <w:r>
                   <w:rPr>
                     <w:rStyle w:val="Lienhypertexte"/>
@@ -1617,7 +1617,7 @@
                     <w:noProof/>
                     <w:webHidden/>
                   </w:rPr>
-                  <w:instrText xml:space="preserve"> PAGEREF _Toc100940154 \h </w:instrText>
+                  <w:instrText xml:space="preserve"> PAGEREF _Toc102722841 \h </w:instrText>
                 </w:r>
                 <w:r>
                   <w:rPr>
@@ -1637,7 +1637,7 @@
                     <w:noProof/>
                     <w:webHidden/>
                   </w:rPr>
-                  <w:t>5</w:t>
+                  <w:t>6</w:t>
                 </w:r>
                 <w:r>
                   <w:rPr>
@@ -1660,7 +1660,7 @@
                   <w:lang w:eastAsia="fr-CH"/>
                 </w:rPr>
               </w:pPr>
-              <w:hyperlink w:anchor="_Toc100940155" w:history="1">
+              <w:hyperlink w:anchor="_Toc102722842" w:history="1">
                 <w:r>
                   <w:rPr>
                     <w:rStyle w:val="Lienhypertexte"/>
@@ -1687,7 +1687,7 @@
                     <w:noProof/>
                     <w:webHidden/>
                   </w:rPr>
-                  <w:instrText xml:space="preserve"> PAGEREF _Toc100940155 \h </w:instrText>
+                  <w:instrText xml:space="preserve"> PAGEREF _Toc102722842 \h </w:instrText>
                 </w:r>
                 <w:r>
                   <w:rPr>
@@ -1707,7 +1707,7 @@
                     <w:noProof/>
                     <w:webHidden/>
                   </w:rPr>
-                  <w:t>6</w:t>
+                  <w:t>7</w:t>
                 </w:r>
                 <w:r>
                   <w:rPr>
@@ -1730,7 +1730,7 @@
                   <w:lang w:val="fr-CH" w:eastAsia="fr-CH"/>
                 </w:rPr>
               </w:pPr>
-              <w:hyperlink w:anchor="_Toc100940156" w:history="1">
+              <w:hyperlink w:anchor="_Toc102722843" w:history="1">
                 <w:r>
                   <w:rPr>
                     <w:rStyle w:val="Lienhypertexte"/>
@@ -1757,7 +1757,7 @@
                     <w:noProof/>
                     <w:webHidden/>
                   </w:rPr>
-                  <w:instrText xml:space="preserve"> PAGEREF _Toc100940156 \h </w:instrText>
+                  <w:instrText xml:space="preserve"> PAGEREF _Toc102722843 \h </w:instrText>
                 </w:r>
                 <w:r>
                   <w:rPr>
@@ -1777,7 +1777,7 @@
                     <w:noProof/>
                     <w:webHidden/>
                   </w:rPr>
-                  <w:t>6</w:t>
+                  <w:t>7</w:t>
                 </w:r>
                 <w:r>
                   <w:rPr>
@@ -1800,7 +1800,7 @@
                   <w:lang w:val="fr-CH" w:eastAsia="fr-CH"/>
                 </w:rPr>
               </w:pPr>
-              <w:hyperlink w:anchor="_Toc100940157" w:history="1">
+              <w:hyperlink w:anchor="_Toc102722844" w:history="1">
                 <w:r>
                   <w:rPr>
                     <w:rStyle w:val="Lienhypertexte"/>
@@ -1827,7 +1827,7 @@
                     <w:noProof/>
                     <w:webHidden/>
                   </w:rPr>
-                  <w:instrText xml:space="preserve"> PAGEREF _Toc100940157 \h </w:instrText>
+                  <w:instrText xml:space="preserve"> PAGEREF _Toc102722844 \h </w:instrText>
                 </w:r>
                 <w:r>
                   <w:rPr>
@@ -1847,7 +1847,7 @@
                     <w:noProof/>
                     <w:webHidden/>
                   </w:rPr>
-                  <w:t>6</w:t>
+                  <w:t>7</w:t>
                 </w:r>
                 <w:r>
                   <w:rPr>
@@ -1870,7 +1870,7 @@
                   <w:lang w:val="fr-CH" w:eastAsia="fr-CH"/>
                 </w:rPr>
               </w:pPr>
-              <w:hyperlink w:anchor="_Toc100940158" w:history="1">
+              <w:hyperlink w:anchor="_Toc102722845" w:history="1">
                 <w:r>
                   <w:rPr>
                     <w:rStyle w:val="Lienhypertexte"/>
@@ -1897,7 +1897,7 @@
                     <w:noProof/>
                     <w:webHidden/>
                   </w:rPr>
-                  <w:instrText xml:space="preserve"> PAGEREF _Toc100940158 \h </w:instrText>
+                  <w:instrText xml:space="preserve"> PAGEREF _Toc102722845 \h </w:instrText>
                 </w:r>
                 <w:r>
                   <w:rPr>
@@ -1917,7 +1917,7 @@
                     <w:noProof/>
                     <w:webHidden/>
                   </w:rPr>
-                  <w:t>6</w:t>
+                  <w:t>7</w:t>
                 </w:r>
                 <w:r>
                   <w:rPr>
@@ -1940,7 +1940,7 @@
                   <w:lang w:val="fr-CH" w:eastAsia="fr-CH"/>
                 </w:rPr>
               </w:pPr>
-              <w:hyperlink w:anchor="_Toc100940159" w:history="1">
+              <w:hyperlink w:anchor="_Toc102722846" w:history="1">
                 <w:r>
                   <w:rPr>
                     <w:rStyle w:val="Lienhypertexte"/>
@@ -1967,7 +1967,7 @@
                     <w:noProof/>
                     <w:webHidden/>
                   </w:rPr>
-                  <w:instrText xml:space="preserve"> PAGEREF _Toc100940159 \h </w:instrText>
+                  <w:instrText xml:space="preserve"> PAGEREF _Toc102722846 \h </w:instrText>
                 </w:r>
                 <w:r>
                   <w:rPr>
@@ -1987,7 +1987,1127 @@
                     <w:noProof/>
                     <w:webHidden/>
                   </w:rPr>
-                  <w:t>6</w:t>
+                  <w:t>7</w:t>
+                </w:r>
+                <w:r>
+                  <w:rPr>
+                    <w:noProof/>
+                    <w:webHidden/>
+                  </w:rPr>
+                  <w:fldChar w:fldCharType="end"/>
+                </w:r>
+              </w:hyperlink>
+            </w:p>
+            <w:p>
+              <w:pPr>
+                <w:pStyle w:val="TM1"/>
+                <w:tabs>
+                  <w:tab w:val="right" w:leader="dot" w:pos="9062"/>
+                </w:tabs>
+                <w:rPr>
+                  <w:rFonts w:eastAsiaTheme="minorEastAsia"/>
+                  <w:noProof/>
+                  <w:lang w:eastAsia="fr-CH"/>
+                </w:rPr>
+              </w:pPr>
+              <w:hyperlink w:anchor="_Toc102722847" w:history="1">
+                <w:r>
+                  <w:rPr>
+                    <w:rStyle w:val="Lienhypertexte"/>
+                    <w:noProof/>
+                  </w:rPr>
+                  <w:t>Framework</w:t>
+                </w:r>
+                <w:r>
+                  <w:rPr>
+                    <w:noProof/>
+                    <w:webHidden/>
+                  </w:rPr>
+                  <w:tab/>
+                </w:r>
+                <w:r>
+                  <w:rPr>
+                    <w:noProof/>
+                    <w:webHidden/>
+                  </w:rPr>
+                  <w:fldChar w:fldCharType="begin"/>
+                </w:r>
+                <w:r>
+                  <w:rPr>
+                    <w:noProof/>
+                    <w:webHidden/>
+                  </w:rPr>
+                  <w:instrText xml:space="preserve"> PAGEREF _Toc102722847 \h </w:instrText>
+                </w:r>
+                <w:r>
+                  <w:rPr>
+                    <w:noProof/>
+                    <w:webHidden/>
+                  </w:rPr>
+                </w:r>
+                <w:r>
+                  <w:rPr>
+                    <w:noProof/>
+                    <w:webHidden/>
+                  </w:rPr>
+                  <w:fldChar w:fldCharType="separate"/>
+                </w:r>
+                <w:r>
+                  <w:rPr>
+                    <w:noProof/>
+                    <w:webHidden/>
+                  </w:rPr>
+                  <w:t>7</w:t>
+                </w:r>
+                <w:r>
+                  <w:rPr>
+                    <w:noProof/>
+                    <w:webHidden/>
+                  </w:rPr>
+                  <w:fldChar w:fldCharType="end"/>
+                </w:r>
+              </w:hyperlink>
+            </w:p>
+            <w:p>
+              <w:pPr>
+                <w:pStyle w:val="TM2"/>
+                <w:tabs>
+                  <w:tab w:val="right" w:leader="dot" w:pos="9062"/>
+                </w:tabs>
+                <w:rPr>
+                  <w:rFonts w:eastAsiaTheme="minorEastAsia"/>
+                  <w:noProof/>
+                  <w:lang w:eastAsia="fr-CH"/>
+                </w:rPr>
+              </w:pPr>
+              <w:hyperlink w:anchor="_Toc102722848" w:history="1">
+                <w:r>
+                  <w:rPr>
+                    <w:rStyle w:val="Lienhypertexte"/>
+                    <w:noProof/>
+                  </w:rPr>
+                  <w:t>Analyse de l’existant</w:t>
+                </w:r>
+                <w:r>
+                  <w:rPr>
+                    <w:noProof/>
+                    <w:webHidden/>
+                  </w:rPr>
+                  <w:tab/>
+                </w:r>
+                <w:r>
+                  <w:rPr>
+                    <w:noProof/>
+                    <w:webHidden/>
+                  </w:rPr>
+                  <w:fldChar w:fldCharType="begin"/>
+                </w:r>
+                <w:r>
+                  <w:rPr>
+                    <w:noProof/>
+                    <w:webHidden/>
+                  </w:rPr>
+                  <w:instrText xml:space="preserve"> PAGEREF _Toc102722848 \h </w:instrText>
+                </w:r>
+                <w:r>
+                  <w:rPr>
+                    <w:noProof/>
+                    <w:webHidden/>
+                  </w:rPr>
+                </w:r>
+                <w:r>
+                  <w:rPr>
+                    <w:noProof/>
+                    <w:webHidden/>
+                  </w:rPr>
+                  <w:fldChar w:fldCharType="separate"/>
+                </w:r>
+                <w:r>
+                  <w:rPr>
+                    <w:noProof/>
+                    <w:webHidden/>
+                  </w:rPr>
+                  <w:t>7</w:t>
+                </w:r>
+                <w:r>
+                  <w:rPr>
+                    <w:noProof/>
+                    <w:webHidden/>
+                  </w:rPr>
+                  <w:fldChar w:fldCharType="end"/>
+                </w:r>
+              </w:hyperlink>
+            </w:p>
+            <w:p>
+              <w:pPr>
+                <w:pStyle w:val="TM3"/>
+                <w:tabs>
+                  <w:tab w:val="right" w:leader="dot" w:pos="9062"/>
+                </w:tabs>
+                <w:rPr>
+                  <w:rFonts w:cstheme="minorBidi"/>
+                  <w:noProof/>
+                  <w:lang w:val="fr-CH" w:eastAsia="fr-CH"/>
+                </w:rPr>
+              </w:pPr>
+              <w:hyperlink w:anchor="_Toc102722849" w:history="1">
+                <w:r>
+                  <w:rPr>
+                    <w:rStyle w:val="Lienhypertexte"/>
+                    <w:noProof/>
+                  </w:rPr>
+                  <w:t>Spring</w:t>
+                </w:r>
+                <w:r>
+                  <w:rPr>
+                    <w:noProof/>
+                    <w:webHidden/>
+                  </w:rPr>
+                  <w:tab/>
+                </w:r>
+                <w:r>
+                  <w:rPr>
+                    <w:noProof/>
+                    <w:webHidden/>
+                  </w:rPr>
+                  <w:fldChar w:fldCharType="begin"/>
+                </w:r>
+                <w:r>
+                  <w:rPr>
+                    <w:noProof/>
+                    <w:webHidden/>
+                  </w:rPr>
+                  <w:instrText xml:space="preserve"> PAGEREF _Toc102722849 \h </w:instrText>
+                </w:r>
+                <w:r>
+                  <w:rPr>
+                    <w:noProof/>
+                    <w:webHidden/>
+                  </w:rPr>
+                </w:r>
+                <w:r>
+                  <w:rPr>
+                    <w:noProof/>
+                    <w:webHidden/>
+                  </w:rPr>
+                  <w:fldChar w:fldCharType="separate"/>
+                </w:r>
+                <w:r>
+                  <w:rPr>
+                    <w:noProof/>
+                    <w:webHidden/>
+                  </w:rPr>
+                  <w:t>7</w:t>
+                </w:r>
+                <w:r>
+                  <w:rPr>
+                    <w:noProof/>
+                    <w:webHidden/>
+                  </w:rPr>
+                  <w:fldChar w:fldCharType="end"/>
+                </w:r>
+              </w:hyperlink>
+            </w:p>
+            <w:p>
+              <w:pPr>
+                <w:pStyle w:val="TM3"/>
+                <w:tabs>
+                  <w:tab w:val="right" w:leader="dot" w:pos="9062"/>
+                </w:tabs>
+                <w:rPr>
+                  <w:rFonts w:cstheme="minorBidi"/>
+                  <w:noProof/>
+                  <w:lang w:val="fr-CH" w:eastAsia="fr-CH"/>
+                </w:rPr>
+              </w:pPr>
+              <w:hyperlink w:anchor="_Toc102722850" w:history="1">
+                <w:r>
+                  <w:rPr>
+                    <w:rStyle w:val="Lienhypertexte"/>
+                    <w:noProof/>
+                  </w:rPr>
+                  <w:t>Play !</w:t>
+                </w:r>
+                <w:r>
+                  <w:rPr>
+                    <w:noProof/>
+                    <w:webHidden/>
+                  </w:rPr>
+                  <w:tab/>
+                </w:r>
+                <w:r>
+                  <w:rPr>
+                    <w:noProof/>
+                    <w:webHidden/>
+                  </w:rPr>
+                  <w:fldChar w:fldCharType="begin"/>
+                </w:r>
+                <w:r>
+                  <w:rPr>
+                    <w:noProof/>
+                    <w:webHidden/>
+                  </w:rPr>
+                  <w:instrText xml:space="preserve"> PAGEREF _Toc102722850 \h </w:instrText>
+                </w:r>
+                <w:r>
+                  <w:rPr>
+                    <w:noProof/>
+                    <w:webHidden/>
+                  </w:rPr>
+                </w:r>
+                <w:r>
+                  <w:rPr>
+                    <w:noProof/>
+                    <w:webHidden/>
+                  </w:rPr>
+                  <w:fldChar w:fldCharType="separate"/>
+                </w:r>
+                <w:r>
+                  <w:rPr>
+                    <w:noProof/>
+                    <w:webHidden/>
+                  </w:rPr>
+                  <w:t>7</w:t>
+                </w:r>
+                <w:r>
+                  <w:rPr>
+                    <w:noProof/>
+                    <w:webHidden/>
+                  </w:rPr>
+                  <w:fldChar w:fldCharType="end"/>
+                </w:r>
+              </w:hyperlink>
+            </w:p>
+            <w:p>
+              <w:pPr>
+                <w:pStyle w:val="TM2"/>
+                <w:tabs>
+                  <w:tab w:val="right" w:leader="dot" w:pos="9062"/>
+                </w:tabs>
+                <w:rPr>
+                  <w:rFonts w:eastAsiaTheme="minorEastAsia"/>
+                  <w:noProof/>
+                  <w:lang w:eastAsia="fr-CH"/>
+                </w:rPr>
+              </w:pPr>
+              <w:hyperlink w:anchor="_Toc102722851" w:history="1">
+                <w:r>
+                  <w:rPr>
+                    <w:rStyle w:val="Lienhypertexte"/>
+                    <w:noProof/>
+                  </w:rPr>
+                  <w:t>Choix effectué</w:t>
+                </w:r>
+                <w:r>
+                  <w:rPr>
+                    <w:noProof/>
+                    <w:webHidden/>
+                  </w:rPr>
+                  <w:tab/>
+                </w:r>
+                <w:r>
+                  <w:rPr>
+                    <w:noProof/>
+                    <w:webHidden/>
+                  </w:rPr>
+                  <w:fldChar w:fldCharType="begin"/>
+                </w:r>
+                <w:r>
+                  <w:rPr>
+                    <w:noProof/>
+                    <w:webHidden/>
+                  </w:rPr>
+                  <w:instrText xml:space="preserve"> PAGEREF _Toc102722851 \h </w:instrText>
+                </w:r>
+                <w:r>
+                  <w:rPr>
+                    <w:noProof/>
+                    <w:webHidden/>
+                  </w:rPr>
+                </w:r>
+                <w:r>
+                  <w:rPr>
+                    <w:noProof/>
+                    <w:webHidden/>
+                  </w:rPr>
+                  <w:fldChar w:fldCharType="separate"/>
+                </w:r>
+                <w:r>
+                  <w:rPr>
+                    <w:noProof/>
+                    <w:webHidden/>
+                  </w:rPr>
+                  <w:t>8</w:t>
+                </w:r>
+                <w:r>
+                  <w:rPr>
+                    <w:noProof/>
+                    <w:webHidden/>
+                  </w:rPr>
+                  <w:fldChar w:fldCharType="end"/>
+                </w:r>
+              </w:hyperlink>
+            </w:p>
+            <w:p>
+              <w:pPr>
+                <w:pStyle w:val="TM1"/>
+                <w:tabs>
+                  <w:tab w:val="right" w:leader="dot" w:pos="9062"/>
+                </w:tabs>
+                <w:rPr>
+                  <w:rFonts w:eastAsiaTheme="minorEastAsia"/>
+                  <w:noProof/>
+                  <w:lang w:eastAsia="fr-CH"/>
+                </w:rPr>
+              </w:pPr>
+              <w:hyperlink w:anchor="_Toc102722852" w:history="1">
+                <w:r>
+                  <w:rPr>
+                    <w:rStyle w:val="Lienhypertexte"/>
+                    <w:noProof/>
+                  </w:rPr>
+                  <w:t>Base de données</w:t>
+                </w:r>
+                <w:r>
+                  <w:rPr>
+                    <w:noProof/>
+                    <w:webHidden/>
+                  </w:rPr>
+                  <w:tab/>
+                </w:r>
+                <w:r>
+                  <w:rPr>
+                    <w:noProof/>
+                    <w:webHidden/>
+                  </w:rPr>
+                  <w:fldChar w:fldCharType="begin"/>
+                </w:r>
+                <w:r>
+                  <w:rPr>
+                    <w:noProof/>
+                    <w:webHidden/>
+                  </w:rPr>
+                  <w:instrText xml:space="preserve"> PAGEREF _Toc102722852 \h </w:instrText>
+                </w:r>
+                <w:r>
+                  <w:rPr>
+                    <w:noProof/>
+                    <w:webHidden/>
+                  </w:rPr>
+                </w:r>
+                <w:r>
+                  <w:rPr>
+                    <w:noProof/>
+                    <w:webHidden/>
+                  </w:rPr>
+                  <w:fldChar w:fldCharType="separate"/>
+                </w:r>
+                <w:r>
+                  <w:rPr>
+                    <w:noProof/>
+                    <w:webHidden/>
+                  </w:rPr>
+                  <w:t>8</w:t>
+                </w:r>
+                <w:r>
+                  <w:rPr>
+                    <w:noProof/>
+                    <w:webHidden/>
+                  </w:rPr>
+                  <w:fldChar w:fldCharType="end"/>
+                </w:r>
+              </w:hyperlink>
+            </w:p>
+            <w:p>
+              <w:pPr>
+                <w:pStyle w:val="TM1"/>
+                <w:tabs>
+                  <w:tab w:val="right" w:leader="dot" w:pos="9062"/>
+                </w:tabs>
+                <w:rPr>
+                  <w:rFonts w:eastAsiaTheme="minorEastAsia"/>
+                  <w:noProof/>
+                  <w:lang w:eastAsia="fr-CH"/>
+                </w:rPr>
+              </w:pPr>
+              <w:hyperlink w:anchor="_Toc102722853" w:history="1">
+                <w:r>
+                  <w:rPr>
+                    <w:rStyle w:val="Lienhypertexte"/>
+                    <w:noProof/>
+                  </w:rPr>
+                  <w:t>ORM</w:t>
+                </w:r>
+                <w:r>
+                  <w:rPr>
+                    <w:noProof/>
+                    <w:webHidden/>
+                  </w:rPr>
+                  <w:tab/>
+                </w:r>
+                <w:r>
+                  <w:rPr>
+                    <w:noProof/>
+                    <w:webHidden/>
+                  </w:rPr>
+                  <w:fldChar w:fldCharType="begin"/>
+                </w:r>
+                <w:r>
+                  <w:rPr>
+                    <w:noProof/>
+                    <w:webHidden/>
+                  </w:rPr>
+                  <w:instrText xml:space="preserve"> PAGEREF _Toc102722853 \h </w:instrText>
+                </w:r>
+                <w:r>
+                  <w:rPr>
+                    <w:noProof/>
+                    <w:webHidden/>
+                  </w:rPr>
+                </w:r>
+                <w:r>
+                  <w:rPr>
+                    <w:noProof/>
+                    <w:webHidden/>
+                  </w:rPr>
+                  <w:fldChar w:fldCharType="separate"/>
+                </w:r>
+                <w:r>
+                  <w:rPr>
+                    <w:noProof/>
+                    <w:webHidden/>
+                  </w:rPr>
+                  <w:t>8</w:t>
+                </w:r>
+                <w:r>
+                  <w:rPr>
+                    <w:noProof/>
+                    <w:webHidden/>
+                  </w:rPr>
+                  <w:fldChar w:fldCharType="end"/>
+                </w:r>
+              </w:hyperlink>
+            </w:p>
+            <w:p>
+              <w:pPr>
+                <w:pStyle w:val="TM2"/>
+                <w:tabs>
+                  <w:tab w:val="right" w:leader="dot" w:pos="9062"/>
+                </w:tabs>
+                <w:rPr>
+                  <w:rFonts w:eastAsiaTheme="minorEastAsia"/>
+                  <w:noProof/>
+                  <w:lang w:eastAsia="fr-CH"/>
+                </w:rPr>
+              </w:pPr>
+              <w:hyperlink w:anchor="_Toc102722854" w:history="1">
+                <w:r>
+                  <w:rPr>
+                    <w:rStyle w:val="Lienhypertexte"/>
+                    <w:noProof/>
+                  </w:rPr>
+                  <w:t>Analyse de l’existant</w:t>
+                </w:r>
+                <w:r>
+                  <w:rPr>
+                    <w:noProof/>
+                    <w:webHidden/>
+                  </w:rPr>
+                  <w:tab/>
+                </w:r>
+                <w:r>
+                  <w:rPr>
+                    <w:noProof/>
+                    <w:webHidden/>
+                  </w:rPr>
+                  <w:fldChar w:fldCharType="begin"/>
+                </w:r>
+                <w:r>
+                  <w:rPr>
+                    <w:noProof/>
+                    <w:webHidden/>
+                  </w:rPr>
+                  <w:instrText xml:space="preserve"> PAGEREF _Toc102722854 \h </w:instrText>
+                </w:r>
+                <w:r>
+                  <w:rPr>
+                    <w:noProof/>
+                    <w:webHidden/>
+                  </w:rPr>
+                </w:r>
+                <w:r>
+                  <w:rPr>
+                    <w:noProof/>
+                    <w:webHidden/>
+                  </w:rPr>
+                  <w:fldChar w:fldCharType="separate"/>
+                </w:r>
+                <w:r>
+                  <w:rPr>
+                    <w:noProof/>
+                    <w:webHidden/>
+                  </w:rPr>
+                  <w:t>8</w:t>
+                </w:r>
+                <w:r>
+                  <w:rPr>
+                    <w:noProof/>
+                    <w:webHidden/>
+                  </w:rPr>
+                  <w:fldChar w:fldCharType="end"/>
+                </w:r>
+              </w:hyperlink>
+            </w:p>
+            <w:p>
+              <w:pPr>
+                <w:pStyle w:val="TM2"/>
+                <w:tabs>
+                  <w:tab w:val="right" w:leader="dot" w:pos="9062"/>
+                </w:tabs>
+                <w:rPr>
+                  <w:rFonts w:eastAsiaTheme="minorEastAsia"/>
+                  <w:noProof/>
+                  <w:lang w:eastAsia="fr-CH"/>
+                </w:rPr>
+              </w:pPr>
+              <w:hyperlink w:anchor="_Toc102722855" w:history="1">
+                <w:r>
+                  <w:rPr>
+                    <w:rStyle w:val="Lienhypertexte"/>
+                    <w:noProof/>
+                  </w:rPr>
+                  <w:t>Choix effectué</w:t>
+                </w:r>
+                <w:r>
+                  <w:rPr>
+                    <w:noProof/>
+                    <w:webHidden/>
+                  </w:rPr>
+                  <w:tab/>
+                </w:r>
+                <w:r>
+                  <w:rPr>
+                    <w:noProof/>
+                    <w:webHidden/>
+                  </w:rPr>
+                  <w:fldChar w:fldCharType="begin"/>
+                </w:r>
+                <w:r>
+                  <w:rPr>
+                    <w:noProof/>
+                    <w:webHidden/>
+                  </w:rPr>
+                  <w:instrText xml:space="preserve"> PAGEREF _Toc102722855 \h </w:instrText>
+                </w:r>
+                <w:r>
+                  <w:rPr>
+                    <w:noProof/>
+                    <w:webHidden/>
+                  </w:rPr>
+                </w:r>
+                <w:r>
+                  <w:rPr>
+                    <w:noProof/>
+                    <w:webHidden/>
+                  </w:rPr>
+                  <w:fldChar w:fldCharType="separate"/>
+                </w:r>
+                <w:r>
+                  <w:rPr>
+                    <w:noProof/>
+                    <w:webHidden/>
+                  </w:rPr>
+                  <w:t>8</w:t>
+                </w:r>
+                <w:r>
+                  <w:rPr>
+                    <w:noProof/>
+                    <w:webHidden/>
+                  </w:rPr>
+                  <w:fldChar w:fldCharType="end"/>
+                </w:r>
+              </w:hyperlink>
+            </w:p>
+            <w:p>
+              <w:pPr>
+                <w:pStyle w:val="TM1"/>
+                <w:tabs>
+                  <w:tab w:val="right" w:leader="dot" w:pos="9062"/>
+                </w:tabs>
+                <w:rPr>
+                  <w:rFonts w:eastAsiaTheme="minorEastAsia"/>
+                  <w:noProof/>
+                  <w:lang w:eastAsia="fr-CH"/>
+                </w:rPr>
+              </w:pPr>
+              <w:hyperlink w:anchor="_Toc102722856" w:history="1">
+                <w:r>
+                  <w:rPr>
+                    <w:rStyle w:val="Lienhypertexte"/>
+                    <w:noProof/>
+                  </w:rPr>
+                  <w:t>Libraires graphiques</w:t>
+                </w:r>
+                <w:r>
+                  <w:rPr>
+                    <w:noProof/>
+                    <w:webHidden/>
+                  </w:rPr>
+                  <w:tab/>
+                </w:r>
+                <w:r>
+                  <w:rPr>
+                    <w:noProof/>
+                    <w:webHidden/>
+                  </w:rPr>
+                  <w:fldChar w:fldCharType="begin"/>
+                </w:r>
+                <w:r>
+                  <w:rPr>
+                    <w:noProof/>
+                    <w:webHidden/>
+                  </w:rPr>
+                  <w:instrText xml:space="preserve"> PAGEREF _Toc102722856 \h </w:instrText>
+                </w:r>
+                <w:r>
+                  <w:rPr>
+                    <w:noProof/>
+                    <w:webHidden/>
+                  </w:rPr>
+                </w:r>
+                <w:r>
+                  <w:rPr>
+                    <w:noProof/>
+                    <w:webHidden/>
+                  </w:rPr>
+                  <w:fldChar w:fldCharType="separate"/>
+                </w:r>
+                <w:r>
+                  <w:rPr>
+                    <w:noProof/>
+                    <w:webHidden/>
+                  </w:rPr>
+                  <w:t>9</w:t>
+                </w:r>
+                <w:r>
+                  <w:rPr>
+                    <w:noProof/>
+                    <w:webHidden/>
+                  </w:rPr>
+                  <w:fldChar w:fldCharType="end"/>
+                </w:r>
+              </w:hyperlink>
+            </w:p>
+            <w:p>
+              <w:pPr>
+                <w:pStyle w:val="TM2"/>
+                <w:tabs>
+                  <w:tab w:val="right" w:leader="dot" w:pos="9062"/>
+                </w:tabs>
+                <w:rPr>
+                  <w:rFonts w:eastAsiaTheme="minorEastAsia"/>
+                  <w:noProof/>
+                  <w:lang w:eastAsia="fr-CH"/>
+                </w:rPr>
+              </w:pPr>
+              <w:hyperlink w:anchor="_Toc102722857" w:history="1">
+                <w:r>
+                  <w:rPr>
+                    <w:rStyle w:val="Lienhypertexte"/>
+                    <w:noProof/>
+                  </w:rPr>
+                  <w:t>Design de l’interface global</w:t>
+                </w:r>
+                <w:r>
+                  <w:rPr>
+                    <w:noProof/>
+                    <w:webHidden/>
+                  </w:rPr>
+                  <w:tab/>
+                </w:r>
+                <w:r>
+                  <w:rPr>
+                    <w:noProof/>
+                    <w:webHidden/>
+                  </w:rPr>
+                  <w:fldChar w:fldCharType="begin"/>
+                </w:r>
+                <w:r>
+                  <w:rPr>
+                    <w:noProof/>
+                    <w:webHidden/>
+                  </w:rPr>
+                  <w:instrText xml:space="preserve"> PAGEREF _Toc102722857 \h </w:instrText>
+                </w:r>
+                <w:r>
+                  <w:rPr>
+                    <w:noProof/>
+                    <w:webHidden/>
+                  </w:rPr>
+                </w:r>
+                <w:r>
+                  <w:rPr>
+                    <w:noProof/>
+                    <w:webHidden/>
+                  </w:rPr>
+                  <w:fldChar w:fldCharType="separate"/>
+                </w:r>
+                <w:r>
+                  <w:rPr>
+                    <w:noProof/>
+                    <w:webHidden/>
+                  </w:rPr>
+                  <w:t>9</w:t>
+                </w:r>
+                <w:r>
+                  <w:rPr>
+                    <w:noProof/>
+                    <w:webHidden/>
+                  </w:rPr>
+                  <w:fldChar w:fldCharType="end"/>
+                </w:r>
+              </w:hyperlink>
+            </w:p>
+            <w:p>
+              <w:pPr>
+                <w:pStyle w:val="TM2"/>
+                <w:tabs>
+                  <w:tab w:val="right" w:leader="dot" w:pos="9062"/>
+                </w:tabs>
+                <w:rPr>
+                  <w:rFonts w:eastAsiaTheme="minorEastAsia"/>
+                  <w:noProof/>
+                  <w:lang w:eastAsia="fr-CH"/>
+                </w:rPr>
+              </w:pPr>
+              <w:hyperlink w:anchor="_Toc102722858" w:history="1">
+                <w:r>
+                  <w:rPr>
+                    <w:rStyle w:val="Lienhypertexte"/>
+                    <w:noProof/>
+                  </w:rPr>
+                  <w:t>Design de diagramme de classes</w:t>
+                </w:r>
+                <w:r>
+                  <w:rPr>
+                    <w:noProof/>
+                    <w:webHidden/>
+                  </w:rPr>
+                  <w:tab/>
+                </w:r>
+                <w:r>
+                  <w:rPr>
+                    <w:noProof/>
+                    <w:webHidden/>
+                  </w:rPr>
+                  <w:fldChar w:fldCharType="begin"/>
+                </w:r>
+                <w:r>
+                  <w:rPr>
+                    <w:noProof/>
+                    <w:webHidden/>
+                  </w:rPr>
+                  <w:instrText xml:space="preserve"> PAGEREF _Toc102722858 \h </w:instrText>
+                </w:r>
+                <w:r>
+                  <w:rPr>
+                    <w:noProof/>
+                    <w:webHidden/>
+                  </w:rPr>
+                </w:r>
+                <w:r>
+                  <w:rPr>
+                    <w:noProof/>
+                    <w:webHidden/>
+                  </w:rPr>
+                  <w:fldChar w:fldCharType="separate"/>
+                </w:r>
+                <w:r>
+                  <w:rPr>
+                    <w:noProof/>
+                    <w:webHidden/>
+                  </w:rPr>
+                  <w:t>9</w:t>
+                </w:r>
+                <w:r>
+                  <w:rPr>
+                    <w:noProof/>
+                    <w:webHidden/>
+                  </w:rPr>
+                  <w:fldChar w:fldCharType="end"/>
+                </w:r>
+              </w:hyperlink>
+            </w:p>
+            <w:p>
+              <w:pPr>
+                <w:pStyle w:val="TM1"/>
+                <w:tabs>
+                  <w:tab w:val="right" w:leader="dot" w:pos="9062"/>
+                </w:tabs>
+                <w:rPr>
+                  <w:rFonts w:eastAsiaTheme="minorEastAsia"/>
+                  <w:noProof/>
+                  <w:lang w:eastAsia="fr-CH"/>
+                </w:rPr>
+              </w:pPr>
+              <w:hyperlink w:anchor="_Toc102722859" w:history="1">
+                <w:r>
+                  <w:rPr>
+                    <w:rStyle w:val="Lienhypertexte"/>
+                    <w:noProof/>
+                  </w:rPr>
+                  <w:t>Fonctionnement de l’application</w:t>
+                </w:r>
+                <w:r>
+                  <w:rPr>
+                    <w:noProof/>
+                    <w:webHidden/>
+                  </w:rPr>
+                  <w:tab/>
+                </w:r>
+                <w:r>
+                  <w:rPr>
+                    <w:noProof/>
+                    <w:webHidden/>
+                  </w:rPr>
+                  <w:fldChar w:fldCharType="begin"/>
+                </w:r>
+                <w:r>
+                  <w:rPr>
+                    <w:noProof/>
+                    <w:webHidden/>
+                  </w:rPr>
+                  <w:instrText xml:space="preserve"> PAGEREF _Toc102722859 \h </w:instrText>
+                </w:r>
+                <w:r>
+                  <w:rPr>
+                    <w:noProof/>
+                    <w:webHidden/>
+                  </w:rPr>
+                </w:r>
+                <w:r>
+                  <w:rPr>
+                    <w:noProof/>
+                    <w:webHidden/>
+                  </w:rPr>
+                  <w:fldChar w:fldCharType="separate"/>
+                </w:r>
+                <w:r>
+                  <w:rPr>
+                    <w:noProof/>
+                    <w:webHidden/>
+                  </w:rPr>
+                  <w:t>9</w:t>
+                </w:r>
+                <w:r>
+                  <w:rPr>
+                    <w:noProof/>
+                    <w:webHidden/>
+                  </w:rPr>
+                  <w:fldChar w:fldCharType="end"/>
+                </w:r>
+              </w:hyperlink>
+            </w:p>
+            <w:p>
+              <w:pPr>
+                <w:pStyle w:val="TM2"/>
+                <w:tabs>
+                  <w:tab w:val="right" w:leader="dot" w:pos="9062"/>
+                </w:tabs>
+                <w:rPr>
+                  <w:rFonts w:eastAsiaTheme="minorEastAsia"/>
+                  <w:noProof/>
+                  <w:lang w:eastAsia="fr-CH"/>
+                </w:rPr>
+              </w:pPr>
+              <w:hyperlink w:anchor="_Toc102722860" w:history="1">
+                <w:r>
+                  <w:rPr>
+                    <w:rStyle w:val="Lienhypertexte"/>
+                    <w:noProof/>
+                  </w:rPr>
+                  <w:t>Login / Register</w:t>
+                </w:r>
+                <w:r>
+                  <w:rPr>
+                    <w:noProof/>
+                    <w:webHidden/>
+                  </w:rPr>
+                  <w:tab/>
+                </w:r>
+                <w:r>
+                  <w:rPr>
+                    <w:noProof/>
+                    <w:webHidden/>
+                  </w:rPr>
+                  <w:fldChar w:fldCharType="begin"/>
+                </w:r>
+                <w:r>
+                  <w:rPr>
+                    <w:noProof/>
+                    <w:webHidden/>
+                  </w:rPr>
+                  <w:instrText xml:space="preserve"> PAGEREF _Toc102722860 \h </w:instrText>
+                </w:r>
+                <w:r>
+                  <w:rPr>
+                    <w:noProof/>
+                    <w:webHidden/>
+                  </w:rPr>
+                </w:r>
+                <w:r>
+                  <w:rPr>
+                    <w:noProof/>
+                    <w:webHidden/>
+                  </w:rPr>
+                  <w:fldChar w:fldCharType="separate"/>
+                </w:r>
+                <w:r>
+                  <w:rPr>
+                    <w:noProof/>
+                    <w:webHidden/>
+                  </w:rPr>
+                  <w:t>9</w:t>
+                </w:r>
+                <w:r>
+                  <w:rPr>
+                    <w:noProof/>
+                    <w:webHidden/>
+                  </w:rPr>
+                  <w:fldChar w:fldCharType="end"/>
+                </w:r>
+              </w:hyperlink>
+            </w:p>
+            <w:p>
+              <w:pPr>
+                <w:pStyle w:val="TM2"/>
+                <w:tabs>
+                  <w:tab w:val="right" w:leader="dot" w:pos="9062"/>
+                </w:tabs>
+                <w:rPr>
+                  <w:rFonts w:eastAsiaTheme="minorEastAsia"/>
+                  <w:noProof/>
+                  <w:lang w:eastAsia="fr-CH"/>
+                </w:rPr>
+              </w:pPr>
+              <w:hyperlink w:anchor="_Toc102722861" w:history="1">
+                <w:r>
+                  <w:rPr>
+                    <w:rStyle w:val="Lienhypertexte"/>
+                    <w:noProof/>
+                  </w:rPr>
+                  <w:t>Gestion de projets</w:t>
+                </w:r>
+                <w:r>
+                  <w:rPr>
+                    <w:noProof/>
+                    <w:webHidden/>
+                  </w:rPr>
+                  <w:tab/>
+                </w:r>
+                <w:r>
+                  <w:rPr>
+                    <w:noProof/>
+                    <w:webHidden/>
+                  </w:rPr>
+                  <w:fldChar w:fldCharType="begin"/>
+                </w:r>
+                <w:r>
+                  <w:rPr>
+                    <w:noProof/>
+                    <w:webHidden/>
+                  </w:rPr>
+                  <w:instrText xml:space="preserve"> PAGEREF _Toc102722861 \h </w:instrText>
+                </w:r>
+                <w:r>
+                  <w:rPr>
+                    <w:noProof/>
+                    <w:webHidden/>
+                  </w:rPr>
+                </w:r>
+                <w:r>
+                  <w:rPr>
+                    <w:noProof/>
+                    <w:webHidden/>
+                  </w:rPr>
+                  <w:fldChar w:fldCharType="separate"/>
+                </w:r>
+                <w:r>
+                  <w:rPr>
+                    <w:noProof/>
+                    <w:webHidden/>
+                  </w:rPr>
+                  <w:t>9</w:t>
+                </w:r>
+                <w:r>
+                  <w:rPr>
+                    <w:noProof/>
+                    <w:webHidden/>
+                  </w:rPr>
+                  <w:fldChar w:fldCharType="end"/>
+                </w:r>
+              </w:hyperlink>
+            </w:p>
+            <w:p>
+              <w:pPr>
+                <w:pStyle w:val="TM2"/>
+                <w:tabs>
+                  <w:tab w:val="right" w:leader="dot" w:pos="9062"/>
+                </w:tabs>
+                <w:rPr>
+                  <w:rFonts w:eastAsiaTheme="minorEastAsia"/>
+                  <w:noProof/>
+                  <w:lang w:eastAsia="fr-CH"/>
+                </w:rPr>
+              </w:pPr>
+              <w:hyperlink w:anchor="_Toc102722862" w:history="1">
+                <w:r>
+                  <w:rPr>
+                    <w:rStyle w:val="Lienhypertexte"/>
+                    <w:noProof/>
+                  </w:rPr>
+                  <w:t>Collaboration sur les projets</w:t>
+                </w:r>
+                <w:r>
+                  <w:rPr>
+                    <w:noProof/>
+                    <w:webHidden/>
+                  </w:rPr>
+                  <w:tab/>
+                </w:r>
+                <w:r>
+                  <w:rPr>
+                    <w:noProof/>
+                    <w:webHidden/>
+                  </w:rPr>
+                  <w:fldChar w:fldCharType="begin"/>
+                </w:r>
+                <w:r>
+                  <w:rPr>
+                    <w:noProof/>
+                    <w:webHidden/>
+                  </w:rPr>
+                  <w:instrText xml:space="preserve"> PAGEREF _Toc102722862 \h </w:instrText>
+                </w:r>
+                <w:r>
+                  <w:rPr>
+                    <w:noProof/>
+                    <w:webHidden/>
+                  </w:rPr>
+                </w:r>
+                <w:r>
+                  <w:rPr>
+                    <w:noProof/>
+                    <w:webHidden/>
+                  </w:rPr>
+                  <w:fldChar w:fldCharType="separate"/>
+                </w:r>
+                <w:r>
+                  <w:rPr>
+                    <w:noProof/>
+                    <w:webHidden/>
+                  </w:rPr>
+                  <w:t>9</w:t>
                 </w:r>
                 <w:r>
                   <w:rPr>
@@ -2019,7 +3139,7 @@
           <w:pPr>
             <w:pStyle w:val="Titre1"/>
           </w:pPr>
-          <w:bookmarkStart w:id="0" w:name="_Toc100940142"/>
+          <w:bookmarkStart w:id="0" w:name="_Toc102722829"/>
           <w:r>
             <w:lastRenderedPageBreak/>
             <w:t>Cahier des charges</w:t>
@@ -2030,7 +3150,7 @@
           <w:pPr>
             <w:pStyle w:val="Titre2"/>
           </w:pPr>
-          <w:bookmarkStart w:id="1" w:name="_Toc100940143"/>
+          <w:bookmarkStart w:id="1" w:name="_Toc102722830"/>
           <w:r>
             <w:t>Problématique</w:t>
           </w:r>
@@ -2060,7 +3180,7 @@
           <w:pPr>
             <w:pStyle w:val="Titre2"/>
           </w:pPr>
-          <w:bookmarkStart w:id="2" w:name="_Toc100940144"/>
+          <w:bookmarkStart w:id="2" w:name="_Toc102722831"/>
           <w:r>
             <w:t>Solutions existantes</w:t>
           </w:r>
@@ -2086,11 +3206,9 @@
               <w:numId w:val="8"/>
             </w:numPr>
           </w:pPr>
-          <w:proofErr w:type="spellStart"/>
           <w:r>
             <w:t>StarUML</w:t>
           </w:r>
-          <w:proofErr w:type="spellEnd"/>
         </w:p>
         <w:p>
           <w:pPr>
@@ -2100,11 +3218,9 @@
               <w:numId w:val="8"/>
             </w:numPr>
           </w:pPr>
-          <w:proofErr w:type="spellStart"/>
           <w:r>
             <w:t>Umletino</w:t>
           </w:r>
-          <w:proofErr w:type="spellEnd"/>
         </w:p>
         <w:p>
           <w:pPr>
@@ -2122,7 +3238,7 @@
           <w:pPr>
             <w:pStyle w:val="Titre2"/>
           </w:pPr>
-          <w:bookmarkStart w:id="3" w:name="_Toc100940145"/>
+          <w:bookmarkStart w:id="3" w:name="_Toc102722832"/>
           <w:r>
             <w:t>Objectif</w:t>
           </w:r>
@@ -2143,7 +3259,7 @@
           <w:pPr>
             <w:pStyle w:val="Titre2"/>
           </w:pPr>
-          <w:bookmarkStart w:id="4" w:name="_Toc100940146"/>
+          <w:bookmarkStart w:id="4" w:name="_Toc102722833"/>
           <w:r>
             <w:t>Jalon</w:t>
           </w:r>
@@ -2154,21 +3270,13 @@
             <w:t xml:space="preserve">Dans un premier temps, </w:t>
           </w:r>
           <w:r>
-            <w:t xml:space="preserve">il faudra définir un </w:t>
-          </w:r>
-          <w:proofErr w:type="spellStart"/>
-          <w:r>
-            <w:t>m</w:t>
+            <w:t>il faudra définir un m</w:t>
           </w:r>
           <w:r>
             <w:t>é</w:t>
           </w:r>
           <w:r>
-            <w:t>taschéma</w:t>
-          </w:r>
-          <w:proofErr w:type="spellEnd"/>
-          <w:r>
-            <w:t xml:space="preserve"> au moyen d’un diagramme de classes</w:t>
+            <w:t>taschéma au moyen d’un diagramme de classes</w:t>
           </w:r>
           <w:r>
             <w:t>.</w:t>
@@ -2185,23 +3293,7 @@
             <w:t>Framework</w:t>
           </w:r>
           <w:r>
-            <w:t xml:space="preserve"> </w:t>
-          </w:r>
-          <w:proofErr w:type="gramStart"/>
-          <w:r>
-            <w:t>Play!,</w:t>
-          </w:r>
-          <w:proofErr w:type="gramEnd"/>
-          <w:r>
-            <w:t xml:space="preserve"> et de voir dans quelle mesure il est possible d’utiliser les </w:t>
-          </w:r>
-          <w:proofErr w:type="spellStart"/>
-          <w:r>
-            <w:t>websockets</w:t>
-          </w:r>
-          <w:proofErr w:type="spellEnd"/>
-          <w:r>
-            <w:t xml:space="preserve"> afin de pouvoir collaborer. </w:t>
+            <w:t xml:space="preserve"> Play!, et de voir dans quelle mesure il est possible d’utiliser les websockets afin de pouvoir collaborer. </w:t>
           </w:r>
           <w:r>
             <w:t>Une fois cela fait, il faudra choisir si oui ou non, il est possible d’avoir une coopération en direct sur l’édition de diagrammes.</w:t>
@@ -2226,42 +3318,18 @@
         </w:p>
         <w:p>
           <w:r>
-            <w:t xml:space="preserve">Une fois que les tous les mécanismes de communication seront mis en place, l’implémentation du </w:t>
-          </w:r>
-          <w:proofErr w:type="spellStart"/>
-          <w:r>
-            <w:t>métaschéma</w:t>
-          </w:r>
-          <w:proofErr w:type="spellEnd"/>
-          <w:r>
-            <w:t>, ainsi que de la partie graphique sera à faire. Pour la partie graphique, il faudra effectuer une recherche sur les différentes librairies JavaScript permettant un affichage et des modifications simples et intuitives du diagramme.</w:t>
+            <w:t>Une fois que les tous les mécanismes de communication seront mis en place, l’implémentation du métaschéma, ainsi que de la partie graphique sera à faire. Pour la partie graphique, il faudra effectuer une recherche sur les différentes librairies JavaScript permettant un affichage et des modifications simples et intuitives du diagramme.</w:t>
           </w:r>
         </w:p>
         <w:p>
           <w:r>
-            <w:t xml:space="preserve">Une fois la conception du </w:t>
-          </w:r>
-          <w:proofErr w:type="spellStart"/>
-          <w:r>
-            <w:t>m</w:t>
+            <w:t>Une fois la conception du m</w:t>
           </w:r>
           <w:r>
             <w:t>éta</w:t>
           </w:r>
           <w:r>
-            <w:t>schéma</w:t>
-          </w:r>
-          <w:proofErr w:type="spellEnd"/>
-          <w:r>
-            <w:t xml:space="preserve">, ainsi que la familiarisation avec </w:t>
-          </w:r>
-          <w:proofErr w:type="gramStart"/>
-          <w:r>
-            <w:t>Play!</w:t>
-          </w:r>
-          <w:proofErr w:type="gramEnd"/>
-          <w:r>
-            <w:t xml:space="preserve"> effectué, l’application et ses fonctionnalités seront codés en Java pour la majeure partie, et en Java</w:t>
+            <w:t>schéma, ainsi que la familiarisation avec Play! effectué, l’application et ses fonctionnalités seront codés en Java pour la majeure partie, et en Java</w:t>
           </w:r>
           <w:r>
             <w:t>S</w:t>
@@ -2274,7 +3342,7 @@
           <w:pPr>
             <w:pStyle w:val="Titre2"/>
           </w:pPr>
-          <w:bookmarkStart w:id="5" w:name="_Toc100940147"/>
+          <w:bookmarkStart w:id="5" w:name="_Toc102722834"/>
           <w:r>
             <w:t>Fonctionnalités</w:t>
           </w:r>
@@ -2287,7 +3355,7 @@
           <w:pPr>
             <w:pStyle w:val="Titre3"/>
           </w:pPr>
-          <w:bookmarkStart w:id="6" w:name="_Toc100940148"/>
+          <w:bookmarkStart w:id="6" w:name="_Toc102722835"/>
           <w:r>
             <w:t>Fonctionnalité principale du diagramme</w:t>
           </w:r>
@@ -2406,7 +3474,7 @@
           <w:pPr>
             <w:pStyle w:val="Titre3"/>
           </w:pPr>
-          <w:bookmarkStart w:id="7" w:name="_Toc100940149"/>
+          <w:bookmarkStart w:id="7" w:name="_Toc102722836"/>
           <w:r>
             <w:t>Fonctionnalité supplémentaire du diagramme</w:t>
           </w:r>
@@ -2482,7 +3550,7 @@
           <w:pPr>
             <w:pStyle w:val="Titre3"/>
           </w:pPr>
-          <w:bookmarkStart w:id="8" w:name="_Toc100940150"/>
+          <w:bookmarkStart w:id="8" w:name="_Toc102722837"/>
           <w:r>
             <w:t>Fonctionnalité de gestion</w:t>
           </w:r>
@@ -2606,7 +3674,6 @@
               <w:ilvl w:val="1"/>
               <w:numId w:val="6"/>
             </w:numPr>
-            <w:jc w:val="both"/>
           </w:pPr>
           <w:r>
             <w:t>Dans le cas d’une coopération indirecte, l’accès au diagramme sera bloqué si un autre utilisateur travaille déjà dessus</w:t>
@@ -2616,7 +3683,7 @@
           <w:pPr>
             <w:pStyle w:val="Titre2"/>
           </w:pPr>
-          <w:bookmarkStart w:id="9" w:name="_Toc100940151"/>
+          <w:bookmarkStart w:id="9" w:name="_Toc102722838"/>
           <w:r>
             <w:t>Échéance</w:t>
           </w:r>
@@ -2759,7 +3826,7 @@
       <w:pPr>
         <w:pStyle w:val="Titre2"/>
       </w:pPr>
-      <w:bookmarkStart w:id="10" w:name="_Toc100940152"/>
+      <w:bookmarkStart w:id="10" w:name="_Toc102722839"/>
       <w:r>
         <w:t>Livrables</w:t>
       </w:r>
@@ -2774,31 +3841,10 @@
         </w:numPr>
       </w:pPr>
       <w:r>
-        <w:t xml:space="preserve">Une application Java utilisant le </w:t>
-      </w:r>
-      <w:proofErr w:type="spellStart"/>
-      <w:r>
-        <w:t>framework</w:t>
-      </w:r>
-      <w:proofErr w:type="spellEnd"/>
-      <w:r>
-        <w:t xml:space="preserve"> </w:t>
-      </w:r>
-      <w:proofErr w:type="gramStart"/>
-      <w:r>
-        <w:t>Play!</w:t>
-      </w:r>
-      <w:proofErr w:type="gramEnd"/>
-      <w:r>
-        <w:t xml:space="preserve">  </w:t>
-      </w:r>
-      <w:proofErr w:type="gramStart"/>
-      <w:r>
-        <w:t>dans</w:t>
-      </w:r>
-      <w:proofErr w:type="gramEnd"/>
-      <w:r>
-        <w:t xml:space="preserve"> un container Docker</w:t>
+        <w:t xml:space="preserve">Une application Java utilisant le framework Play!  </w:t>
+      </w:r>
+      <w:r>
+        <w:t>dans un container Docker</w:t>
       </w:r>
     </w:p>
     <w:p>
@@ -2889,7 +3935,7 @@
       <w:pPr>
         <w:pStyle w:val="Titre2"/>
       </w:pPr>
-      <w:bookmarkStart w:id="11" w:name="_Toc100940153"/>
+      <w:bookmarkStart w:id="11" w:name="_Toc102722840"/>
       <w:r>
         <w:t>Planning</w:t>
       </w:r>
@@ -2939,7 +3985,6 @@
             <w:tcW w:w="4531" w:type="dxa"/>
           </w:tcPr>
           <w:p>
-            <w:proofErr w:type="spellStart"/>
             <w:r>
               <w:t>M</w:t>
             </w:r>
@@ -2949,7 +3994,6 @@
             <w:r>
               <w:t>schéma</w:t>
             </w:r>
-            <w:proofErr w:type="spellEnd"/>
           </w:p>
         </w:tc>
         <w:tc>
@@ -2976,15 +4020,7 @@
           </w:tcPr>
           <w:p>
             <w:r>
-              <w:t xml:space="preserve">Familiarisation avec </w:t>
-            </w:r>
-            <w:proofErr w:type="gramStart"/>
-            <w:r>
-              <w:t>Play!</w:t>
-            </w:r>
-            <w:proofErr w:type="gramEnd"/>
-            <w:r>
-              <w:t xml:space="preserve"> et application de </w:t>
+              <w:t xml:space="preserve">Familiarisation avec Play! et application de </w:t>
             </w:r>
             <w:r>
               <w:t>chat basique</w:t>
@@ -3178,7 +4214,7 @@
       <w:pPr>
         <w:pStyle w:val="Titre1"/>
       </w:pPr>
-      <w:bookmarkStart w:id="12" w:name="_Toc100940154"/>
+      <w:bookmarkStart w:id="12" w:name="_Toc102722841"/>
       <w:r>
         <w:rPr>
           <w:noProof/>
@@ -3247,7 +4283,6 @@
           </wp:anchor>
         </w:drawing>
       </w:r>
-      <w:proofErr w:type="spellStart"/>
       <w:r>
         <w:t>M</w:t>
       </w:r>
@@ -3258,20 +4293,15 @@
         <w:t>schéma</w:t>
       </w:r>
       <w:bookmarkEnd w:id="12"/>
-      <w:proofErr w:type="spellEnd"/>
     </w:p>
     <w:p>
       <w:pPr>
         <w:pStyle w:val="Titre2"/>
       </w:pPr>
-      <w:bookmarkStart w:id="13" w:name="_Toc100940155"/>
+      <w:bookmarkStart w:id="13" w:name="_Toc102722842"/>
       <w:r>
         <w:lastRenderedPageBreak/>
-        <w:t xml:space="preserve">Description du </w:t>
-      </w:r>
-      <w:proofErr w:type="spellStart"/>
-      <w:r>
-        <w:t>m</w:t>
+        <w:t>Description du m</w:t>
       </w:r>
       <w:r>
         <w:t>éta</w:t>
@@ -3280,13 +4310,12 @@
         <w:t>schéma</w:t>
       </w:r>
       <w:bookmarkEnd w:id="13"/>
-      <w:proofErr w:type="spellEnd"/>
     </w:p>
     <w:p>
       <w:pPr>
         <w:pStyle w:val="Titre3"/>
       </w:pPr>
-      <w:bookmarkStart w:id="14" w:name="_Toc100940156"/>
+      <w:bookmarkStart w:id="14" w:name="_Toc102722843"/>
       <w:r>
         <w:t>En orange</w:t>
       </w:r>
@@ -3298,68 +4327,26 @@
       </w:r>
     </w:p>
     <w:p>
-      <w:proofErr w:type="spellStart"/>
-      <w:r>
-        <w:t>PrimitiveType</w:t>
-      </w:r>
-      <w:proofErr w:type="spellEnd"/>
-      <w:r>
-        <w:t xml:space="preserve"> représente les types primitifs, les types sont donc exhaustifs.  </w:t>
-      </w:r>
-      <w:r>
-        <w:t xml:space="preserve">Elle fonctionne comme une </w:t>
-      </w:r>
-      <w:proofErr w:type="spellStart"/>
-      <w:r>
-        <w:t>enum</w:t>
-      </w:r>
-      <w:proofErr w:type="spellEnd"/>
-      <w:r>
-        <w:t>.</w:t>
-      </w:r>
-    </w:p>
-    <w:p>
-      <w:proofErr w:type="spellStart"/>
-      <w:r>
-        <w:t>SimpleType</w:t>
-      </w:r>
-      <w:proofErr w:type="spellEnd"/>
-      <w:r>
-        <w:t xml:space="preserve"> permet d’ajouter un type, qui est simplement une String, ce qui permet donc d’avoir un type qui n’est pas représenté par une entité (utile dans le cadre d’une utilisation de librairie).</w:t>
-      </w:r>
-    </w:p>
-    <w:p>
-      <w:r>
-        <w:t xml:space="preserve">L’interface </w:t>
-      </w:r>
-      <w:proofErr w:type="spellStart"/>
-      <w:r>
-        <w:t>Implementor</w:t>
-      </w:r>
-      <w:proofErr w:type="spellEnd"/>
-      <w:r>
-        <w:t xml:space="preserve"> sert uniquement pour le lien de réalisation. Elle permet de spécifier quelles entités peuvent implémenter une interface.</w:t>
-      </w:r>
-    </w:p>
-    <w:p>
-      <w:r>
-        <w:t xml:space="preserve">L’interface </w:t>
-      </w:r>
-      <w:proofErr w:type="spellStart"/>
-      <w:r>
-        <w:t>InnerEntity</w:t>
-      </w:r>
-      <w:proofErr w:type="spellEnd"/>
-      <w:r>
-        <w:t xml:space="preserve"> sert uniquement pour le lien </w:t>
-      </w:r>
-      <w:proofErr w:type="spellStart"/>
-      <w:r>
-        <w:t>Inner</w:t>
-      </w:r>
-      <w:proofErr w:type="spellEnd"/>
-      <w:r>
-        <w:t>. Elle permet de spécifier quelles entités peuvent être</w:t>
+      <w:r>
+        <w:t xml:space="preserve">PrimitiveType représente les types primitifs, les types sont donc exhaustifs.  </w:t>
+      </w:r>
+      <w:r>
+        <w:t>Elle fonctionne comme une enum.</w:t>
+      </w:r>
+    </w:p>
+    <w:p>
+      <w:r>
+        <w:t>SimpleType permet d’ajouter un type, qui est simplement une String, ce qui permet donc d’avoir un type qui n’est pas représenté par une entité (utile dans le cadre d’une utilisation de librairie).</w:t>
+      </w:r>
+    </w:p>
+    <w:p>
+      <w:r>
+        <w:t>L’interface Implementor sert uniquement pour le lien de réalisation. Elle permet de spécifier quelles entités peuvent implémenter une interface.</w:t>
+      </w:r>
+    </w:p>
+    <w:p>
+      <w:r>
+        <w:t>L’interface InnerEntity sert uniquement pour le lien Inner. Elle permet de spécifier quelles entités peuvent être</w:t>
       </w:r>
       <w:r>
         <w:t xml:space="preserve"> dans une autre entité.</w:t>
@@ -3369,7 +4356,7 @@
       <w:pPr>
         <w:pStyle w:val="Titre3"/>
       </w:pPr>
-      <w:bookmarkStart w:id="15" w:name="_Toc100940157"/>
+      <w:bookmarkStart w:id="15" w:name="_Toc102722844"/>
       <w:r>
         <w:t>En vert</w:t>
       </w:r>
@@ -3390,7 +4377,7 @@
       <w:pPr>
         <w:pStyle w:val="Titre3"/>
       </w:pPr>
-      <w:bookmarkStart w:id="16" w:name="_Toc100940158"/>
+      <w:bookmarkStart w:id="16" w:name="_Toc102722845"/>
       <w:r>
         <w:t>En bleu</w:t>
       </w:r>
@@ -3402,13 +4389,8 @@
       </w:r>
     </w:p>
     <w:p>
-      <w:proofErr w:type="spellStart"/>
-      <w:r>
-        <w:t>Role</w:t>
-      </w:r>
-      <w:proofErr w:type="spellEnd"/>
-      <w:r>
-        <w:t xml:space="preserve"> permet</w:t>
+      <w:r>
+        <w:t>Role permet</w:t>
       </w:r>
       <w:r>
         <w:t>, pour chaque entité de l</w:t>
@@ -3427,20 +4409,15 @@
       <w:pPr>
         <w:pStyle w:val="Titre3"/>
       </w:pPr>
-      <w:bookmarkStart w:id="17" w:name="_Toc100940159"/>
+      <w:bookmarkStart w:id="17" w:name="_Toc102722846"/>
       <w:r>
         <w:t>En blanc</w:t>
       </w:r>
       <w:bookmarkEnd w:id="17"/>
     </w:p>
     <w:p>
-      <w:proofErr w:type="spellStart"/>
-      <w:r>
-        <w:t>ExistingTypes</w:t>
-      </w:r>
-      <w:proofErr w:type="spellEnd"/>
-      <w:r>
-        <w:t xml:space="preserve"> est un singleton qui permet d’avoir une liste des types existants.</w:t>
+      <w:r>
+        <w:t>ExistingTypes est un singleton qui permet d’avoir une liste des types existants.</w:t>
       </w:r>
       <w:r>
         <w:t xml:space="preserve"> Le changement de nom d’un type se répercutera sur toutes les variables et opérations l’ayant pour type.</w:t>
@@ -3449,9 +4426,664 @@
         <w:t xml:space="preserve"> </w:t>
       </w:r>
     </w:p>
+    <w:p>
+      <w:pPr>
+        <w:pStyle w:val="Titre1"/>
+      </w:pPr>
+      <w:bookmarkStart w:id="18" w:name="_Toc102722847"/>
+      <w:r>
+        <w:t>Framework</w:t>
+      </w:r>
+      <w:bookmarkEnd w:id="18"/>
+    </w:p>
+    <w:p>
+      <w:pPr>
+        <w:pStyle w:val="Titre2"/>
+      </w:pPr>
+      <w:bookmarkStart w:id="19" w:name="_Toc102722848"/>
+      <w:r>
+        <w:t>Analyse de l’existant</w:t>
+      </w:r>
+      <w:bookmarkEnd w:id="19"/>
+    </w:p>
+    <w:p>
+      <w:r>
+        <w:t xml:space="preserve">J’ai tout d’abord effectué une recherche des frameworks existants me permettant de travailler sur le Web et qui fonctionnent avec Java. </w:t>
+      </w:r>
+    </w:p>
+    <w:p>
+      <w:r>
+        <w:t>Je n’ai pas recherché à approfondir tous les frameworks existants, simplement les plus connus et utilisés.</w:t>
+      </w:r>
+    </w:p>
+    <w:p>
+      <w:pPr>
+        <w:pStyle w:val="Titre3"/>
+      </w:pPr>
+      <w:bookmarkStart w:id="20" w:name="_Toc102722849"/>
+      <w:r>
+        <w:t>Spring</w:t>
+      </w:r>
+      <w:bookmarkEnd w:id="20"/>
+    </w:p>
+    <w:p>
+      <w:r>
+        <w:t xml:space="preserve">Spring permet de définir </w:t>
+      </w:r>
+      <w:r>
+        <w:t>des routes accessibles</w:t>
+      </w:r>
+      <w:r>
+        <w:t xml:space="preserve"> en HTTP, d’effectuer </w:t>
+      </w:r>
+      <w:r>
+        <w:t>un traitement en Java et de rendre une page Web, ou toutes autres réponses souhaitées. Il possède également un moteur de templating afin de construire les pages Web côté serveur.</w:t>
+      </w:r>
+    </w:p>
+    <w:p>
+      <w:r>
+        <w:t>Ayant déjà eu une expérience avec Spring, j’ai pu expérimenter son côté très strict. Il est dirigiste envers le choix de la structure, du code et de la communication avec la base de données.</w:t>
+      </w:r>
+    </w:p>
+    <w:p>
+      <w:r>
+        <w:t>Spring possède tout de même une grande popularité et est très souvent utilisé. La documentation est large, même s’il arrive que beaucoup de chose se fasse dans le dos du développeur, sans explication réelle dans la documentation.</w:t>
+      </w:r>
+    </w:p>
+    <w:p>
+      <w:pPr>
+        <w:pStyle w:val="Titre3"/>
+      </w:pPr>
+      <w:bookmarkStart w:id="21" w:name="_Toc102722850"/>
+      <w:r>
+        <w:t>Play !</w:t>
+      </w:r>
+      <w:bookmarkEnd w:id="21"/>
+    </w:p>
+    <w:p>
+      <w:r>
+        <w:t>Play ! permet également de définir des routes accessibles en HTTP, d’effectuer le traitement en Java et de rendre la réponse sous forme souhaitée (page web, json, xml, …).</w:t>
+      </w:r>
+    </w:p>
+    <w:p>
+      <w:r>
+        <w:lastRenderedPageBreak/>
+        <w:t xml:space="preserve">Il est cependant </w:t>
+      </w:r>
+      <w:r>
+        <w:t xml:space="preserve">bien moins </w:t>
+      </w:r>
+      <w:r>
+        <w:t>strict</w:t>
+      </w:r>
+      <w:r>
+        <w:t xml:space="preserve">, il possède un moteur de templating par défaut, Twirl, cependant il est changeable facilement. Il ne possède pas un ORM en particulier, mais supporte une liste directement intégrée, et à en plus la possibilité d’étendre grâce à des extensions les ORM utilisable. </w:t>
+      </w:r>
+    </w:p>
+    <w:p>
+      <w:pPr>
+        <w:pStyle w:val="Titre2"/>
+      </w:pPr>
+      <w:bookmarkStart w:id="22" w:name="_Toc102722851"/>
+      <w:r>
+        <w:t>Choix effectué</w:t>
+      </w:r>
+      <w:bookmarkEnd w:id="22"/>
+    </w:p>
+    <w:p>
+      <w:r>
+        <w:t xml:space="preserve">J’ai décidé d’utiliser Play! car son côté permissif et simple à mettre en place me sera bénéfique. Il répond amplement à mes attentes, la documentation est suffisante, bien que majoritairement faites pour Java et Scala, mais décrites et expliquées uniquement pour Scala. </w:t>
+      </w:r>
+    </w:p>
+    <w:p>
+      <w:r>
+        <w:t xml:space="preserve">Ce qui a également fait </w:t>
+      </w:r>
+      <w:r>
+        <w:t>pencher</w:t>
+      </w:r>
+      <w:r>
+        <w:t xml:space="preserve"> la balance sont les conseils du responsable, M. Donini, et son entourage. En effet, étant habitué à utiliser Play!, il sera alors possible d’obtenir des conseils plus facilement.</w:t>
+      </w:r>
+    </w:p>
+    <w:p>
+      <w:pPr>
+        <w:pStyle w:val="Titre1"/>
+      </w:pPr>
+      <w:bookmarkStart w:id="23" w:name="_Toc102722852"/>
+      <w:r>
+        <w:t>Base de données</w:t>
+      </w:r>
+      <w:bookmarkEnd w:id="23"/>
+    </w:p>
+    <w:p>
+      <w:pPr>
+        <w:pStyle w:val="Titre2"/>
+      </w:pPr>
+      <w:r>
+        <w:t>SGBD</w:t>
+      </w:r>
+    </w:p>
+    <w:p>
+      <w:r>
+        <w:t xml:space="preserve">Ayant principalement eu des expériences avec des SGBD relationnelles et n’ayant pas trouvé d’avantages </w:t>
+      </w:r>
+      <w:r>
+        <w:t>importants aux SGBD non-relationnelles, j’ai décidé de ne pas trop approfondir ce sujet.</w:t>
+      </w:r>
+    </w:p>
+    <w:p>
+      <w:r>
+        <w:t xml:space="preserve">Ayant déjà utilisé MySQL et PostgreSQL, j’ai décidé de choisir PostgreSQL car plus récent, plus modulable </w:t>
+      </w:r>
+      <w:r>
+        <w:t xml:space="preserve">et qu’il est largement utilisé. </w:t>
+      </w:r>
+      <w:r>
+        <w:t>Il possède également une architecture orienté objet, ce qui match avec le Framework Play ! qui est aussi orienté objet.</w:t>
+      </w:r>
+    </w:p>
+    <w:p>
+      <w:pPr>
+        <w:pStyle w:val="Titre1"/>
+      </w:pPr>
+      <w:bookmarkStart w:id="24" w:name="_Toc102722853"/>
+      <w:r>
+        <w:t>ORM</w:t>
+      </w:r>
+      <w:bookmarkEnd w:id="24"/>
+    </w:p>
+    <w:p>
+      <w:pPr>
+        <w:pStyle w:val="Titre2"/>
+      </w:pPr>
+      <w:bookmarkStart w:id="25" w:name="_Toc102722854"/>
+      <w:r>
+        <w:t>Analyse de l’existant</w:t>
+      </w:r>
+      <w:bookmarkEnd w:id="25"/>
+    </w:p>
+    <w:p>
+      <w:r>
+        <w:t>Play ! met à disposition des plugins pour une liste d’ORM. Ebean est l’ORM par défaut lorsque l’on utilise Java</w:t>
+      </w:r>
+      <w:r>
+        <w:t xml:space="preserve">. La documentation de Play ! spécifie qu’il n’existe pas d’implémentation de JPA directement, mais qu’il est possible d’ajouter la dépendance au projet. </w:t>
+      </w:r>
+    </w:p>
+    <w:p>
+      <w:r>
+        <w:t>Cela dit, j’ai tout d’abord essayé d’implémenter Ebean, qui supporte PostgreSQL</w:t>
+      </w:r>
+      <w:r>
+        <w:t>. L’ORM permet d’annoter les classes représentant les tables, ainsi que les différents attributs (NotNull, ManyToOne, OneToMany, etc…). Il est possible de communiquer avec la base de données aux moyens de fonction, sans écrire la moins ligne de SQL.</w:t>
+      </w:r>
+      <w:r>
+        <w:t xml:space="preserve"> </w:t>
+      </w:r>
+    </w:p>
+    <w:p>
+      <w:r>
+        <w:t>Ebean a malheureusement un point faible. Il ne gère pas l’héritage. Il est dès lors impossible de stocker le méta-schéma, fait précédemment,</w:t>
+      </w:r>
+      <w:r>
+        <w:t xml:space="preserve"> </w:t>
+      </w:r>
+      <w:r>
+        <w:t>de manière relationnelle. Il faudrait alors stocker le diagramme sous forme d’XML.</w:t>
+      </w:r>
+      <w:r>
+        <w:rPr>
+          <w:rStyle w:val="Appelnotedebasdep"/>
+        </w:rPr>
+        <w:footnoteReference w:id="1"/>
+      </w:r>
+    </w:p>
+    <w:p>
+      <w:r>
+        <w:t xml:space="preserve">J’ai donc essayé de changer d’ORM et de passer à Hibernate. Comme dis plus haut, JPA n’est pas directement supporté, dès lors j’ai dû ajouter la dépendance au projet. J’ai cependant aperçu une limite très rapidement. Dès qu’une requête n’est plus basique </w:t>
+      </w:r>
+      <w:r>
+        <w:t>(</w:t>
+      </w:r>
+      <w:r>
+        <w:t xml:space="preserve">comme un simple select/update/delete avec id), ou qu’une jointure de table est à faire, il est nécessaire d’écrire le SQL à la main. </w:t>
+      </w:r>
+    </w:p>
+    <w:p>
+      <w:r>
+        <w:t xml:space="preserve">Spring met en place </w:t>
+      </w:r>
+      <w:r>
+        <w:t>une JpaRepository</w:t>
+      </w:r>
+      <w:r>
+        <w:t>, qui génère automatiquement la requête</w:t>
+      </w:r>
+      <w:r>
+        <w:t xml:space="preserve"> SQL</w:t>
+      </w:r>
+      <w:r>
+        <w:t xml:space="preserve"> à faire en fonction du nom de la méthode. Play ! ne possède pas ce mécanisme, et dès lors, je trouve qu’utiliser Hibernate n’apporte pas énormément, voir complique même les choses.</w:t>
+      </w:r>
+    </w:p>
+    <w:p>
+      <w:pPr>
+        <w:pStyle w:val="Titre2"/>
+      </w:pPr>
+      <w:bookmarkStart w:id="26" w:name="_Toc102722855"/>
+      <w:r>
+        <w:lastRenderedPageBreak/>
+        <w:t>Choix effectué</w:t>
+      </w:r>
+      <w:bookmarkEnd w:id="26"/>
+    </w:p>
+    <w:p>
+      <w:r>
+        <w:t>Étant donné que l’héritage peut être non requis en enregistrant le diagramme sous format XML, j’ai décidé de continuer à travailler avec Ebeans. J’ai trouvé bien plus simple d’utilisations et à mettre en place, et il est supporté par défaut par Play!.</w:t>
+      </w:r>
+    </w:p>
+    <w:p>
+      <w:pPr>
+        <w:pStyle w:val="Titre1"/>
+      </w:pPr>
+      <w:bookmarkStart w:id="27" w:name="_Toc102722856"/>
+      <w:r>
+        <w:t>Libraires graphiques</w:t>
+      </w:r>
+      <w:bookmarkEnd w:id="27"/>
+    </w:p>
+    <w:p>
+      <w:pPr>
+        <w:pStyle w:val="Titre2"/>
+      </w:pPr>
+      <w:bookmarkStart w:id="28" w:name="_Toc102722857"/>
+      <w:r>
+        <w:t>Design de l’interface global</w:t>
+      </w:r>
+      <w:bookmarkEnd w:id="28"/>
+    </w:p>
+    <w:p>
+      <w:r>
+        <w:t xml:space="preserve">Toute l’interface des pages Web est faite avec le moteur de template par défaut de Play!, Twirl. Il me permet de gérer les erreurs de formulaires très simplement, d’utiliser la librairie graphique que je souhaite, Bootstrap. </w:t>
+      </w:r>
+    </w:p>
+    <w:p>
+      <w:pPr>
+        <w:pStyle w:val="Titre2"/>
+      </w:pPr>
+      <w:bookmarkStart w:id="29" w:name="_Toc102722858"/>
+      <w:r>
+        <w:t>Design de diagramme de classes</w:t>
+      </w:r>
+      <w:bookmarkEnd w:id="29"/>
+    </w:p>
+    <w:p>
+      <w:r>
+        <w:t>A rechercher</w:t>
+      </w:r>
+    </w:p>
+    <w:p>
+      <w:pPr>
+        <w:pStyle w:val="Titre1"/>
+      </w:pPr>
+      <w:bookmarkStart w:id="30" w:name="_Toc102722859"/>
+      <w:r>
+        <w:t>Fonctionnement de l’application</w:t>
+      </w:r>
+      <w:bookmarkEnd w:id="30"/>
+    </w:p>
+    <w:p>
+      <w:pPr>
+        <w:pStyle w:val="Titre2"/>
+      </w:pPr>
+      <w:bookmarkStart w:id="31" w:name="_Toc102722860"/>
+      <w:r>
+        <w:t>Login / Register</w:t>
+      </w:r>
+      <w:bookmarkEnd w:id="31"/>
+    </w:p>
+    <w:p>
+      <w:r>
+        <w:t xml:space="preserve">Le login et le register se font de manière synchrone. Le formulaire est envoyé, et le serveur renvoi une nouvelle page. Twirl et Play! ayant un système de gestion d’erreurs pour les formulaires, c’était la façon la plus simple d’arriver à rendre un feedback précis à l’utilisateur. </w:t>
+      </w:r>
+    </w:p>
+    <w:p>
+      <w:r>
+        <w:t>Les conditions sur chaque input sont gérées grâce à Twirl et Play !, tandis que l’unicité d’une adresse email est gérée à la main, en questionnant la base de données.</w:t>
+      </w:r>
+    </w:p>
+    <w:p>
+      <w:pPr>
+        <w:pStyle w:val="Titre3"/>
+      </w:pPr>
+      <w:r>
+        <w:t>Sécurités et validations mises en place</w:t>
+      </w:r>
+    </w:p>
+    <w:p>
+      <w:r>
+        <w:t xml:space="preserve">Le mot de passe de l’utilisateur est hashé et salée grâce à l’utilitaire BCrypt. </w:t>
+      </w:r>
+      <w:r>
+        <w:rPr>
+          <w:rStyle w:val="Appelnotedebasdep"/>
+        </w:rPr>
+        <w:footnoteReference w:id="2"/>
+      </w:r>
+    </w:p>
+    <w:p>
+      <w:r>
+        <w:t>Validation des entrées utilisateurs :</w:t>
+      </w:r>
+    </w:p>
+    <w:p>
+      <w:pPr>
+        <w:pStyle w:val="Paragraphedeliste"/>
+        <w:numPr>
+          <w:ilvl w:val="0"/>
+          <w:numId w:val="7"/>
+        </w:numPr>
+      </w:pPr>
+      <w:r>
+        <w:t xml:space="preserve">Email : </w:t>
+      </w:r>
+      <w:r>
+        <w:t>L’email est validé à l’inscription en utilisant le Constraint.Email de Play !</w:t>
+      </w:r>
+    </w:p>
+    <w:p>
+      <w:pPr>
+        <w:pStyle w:val="Paragraphedeliste"/>
+        <w:numPr>
+          <w:ilvl w:val="0"/>
+          <w:numId w:val="7"/>
+        </w:numPr>
+      </w:pPr>
+      <w:r>
+        <w:t>Mot de passe : Le mot de passe est validé à l’inscription avec un regex (8 caractères, un chiffre, une majuscule, une minuscule et un caractère spécial)</w:t>
+      </w:r>
+    </w:p>
+    <w:p>
+      <w:pPr>
+        <w:pStyle w:val="Paragraphedeliste"/>
+        <w:numPr>
+          <w:ilvl w:val="0"/>
+          <w:numId w:val="7"/>
+        </w:numPr>
+      </w:pPr>
+      <w:r>
+        <w:t>Nom : Le nom est valide s’il a plus de 2 caractères</w:t>
+      </w:r>
+    </w:p>
+    <w:p>
+      <w:pPr>
+        <w:pStyle w:val="Paragraphedeliste"/>
+        <w:numPr>
+          <w:ilvl w:val="0"/>
+          <w:numId w:val="7"/>
+        </w:numPr>
+      </w:pPr>
+      <w:r>
+        <w:t>Confirmation du mot de passe : Vérification que le mot de passe est bien égal à la confirmation</w:t>
+      </w:r>
+    </w:p>
+    <w:p>
+      <w:r>
+        <w:t>Toutes ces entrées utilisateurs sont requises, autant pour l’authentification que pour l’enregistrement d’un utilisateur.</w:t>
+      </w:r>
+    </w:p>
+    <w:p>
+      <w:pPr>
+        <w:pStyle w:val="Titre3"/>
+      </w:pPr>
+      <w:r>
+        <w:lastRenderedPageBreak/>
+        <w:t>Diagramme de séquences</w:t>
+      </w:r>
+    </w:p>
+    <w:p>
+      <w:pPr>
+        <w:pStyle w:val="Titre4"/>
+      </w:pPr>
+      <w:r>
+        <w:t>Login</w:t>
+      </w:r>
+    </w:p>
+    <w:p>
+      <w:pPr>
+        <w:keepNext/>
+        <w:jc w:val="center"/>
+      </w:pPr>
+      <w:r>
+        <w:rPr>
+          <w:noProof/>
+        </w:rPr>
+        <w:drawing>
+          <wp:inline distT="0" distB="0" distL="0" distR="0" wp14:anchorId="14F6962A" wp14:editId="14892A56">
+            <wp:extent cx="5585460" cy="5674117"/>
+            <wp:effectExtent l="0" t="0" r="0" b="3175"/>
+            <wp:docPr id="4" name="Image 4"/>
+            <wp:cNvGraphicFramePr>
+              <a:graphicFrameLocks xmlns:a="http://schemas.openxmlformats.org/drawingml/2006/main" noChangeAspect="1"/>
+            </wp:cNvGraphicFramePr>
+            <a:graphic xmlns:a="http://schemas.openxmlformats.org/drawingml/2006/main">
+              <a:graphicData uri="http://schemas.openxmlformats.org/drawingml/2006/picture">
+                <pic:pic xmlns:pic="http://schemas.openxmlformats.org/drawingml/2006/picture">
+                  <pic:nvPicPr>
+                    <pic:cNvPr id="0" name="Picture 1"/>
+                    <pic:cNvPicPr>
+                      <a:picLocks noChangeAspect="1" noChangeArrowheads="1"/>
+                    </pic:cNvPicPr>
+                  </pic:nvPicPr>
+                  <pic:blipFill>
+                    <a:blip r:embed="rId11">
+                      <a:extLst>
+                        <a:ext uri="{28A0092B-C50C-407E-A947-70E740481C1C}">
+                          <a14:useLocalDpi xmlns:a14="http://schemas.microsoft.com/office/drawing/2010/main" val="0"/>
+                        </a:ext>
+                      </a:extLst>
+                    </a:blip>
+                    <a:srcRect/>
+                    <a:stretch>
+                      <a:fillRect/>
+                    </a:stretch>
+                  </pic:blipFill>
+                  <pic:spPr bwMode="auto">
+                    <a:xfrm>
+                      <a:off x="0" y="0"/>
+                      <a:ext cx="5613856" cy="5702964"/>
+                    </a:xfrm>
+                    <a:prstGeom prst="rect">
+                      <a:avLst/>
+                    </a:prstGeom>
+                    <a:noFill/>
+                    <a:ln>
+                      <a:noFill/>
+                    </a:ln>
+                  </pic:spPr>
+                </pic:pic>
+              </a:graphicData>
+            </a:graphic>
+          </wp:inline>
+        </w:drawing>
+      </w:r>
+    </w:p>
+    <w:p>
+      <w:pPr>
+        <w:pStyle w:val="Lgende"/>
+        <w:jc w:val="center"/>
+      </w:pPr>
+      <w:r>
+        <w:t xml:space="preserve">Figure </w:t>
+      </w:r>
+      <w:fldSimple w:instr=" SEQ Figure \* ARABIC ">
+        <w:r>
+          <w:rPr>
+            <w:noProof/>
+          </w:rPr>
+          <w:t>1</w:t>
+        </w:r>
+      </w:fldSimple>
+      <w:r>
+        <w:t xml:space="preserve"> : Diagramme de séquence Login</w:t>
+      </w:r>
+    </w:p>
+    <w:p>
+      <w:pPr>
+        <w:pStyle w:val="Titre4"/>
+      </w:pPr>
+      <w:r>
+        <w:lastRenderedPageBreak/>
+        <w:t>Register</w:t>
+      </w:r>
+    </w:p>
+    <w:p>
+      <w:pPr>
+        <w:keepNext/>
+        <w:jc w:val="center"/>
+      </w:pPr>
+      <w:r>
+        <w:rPr>
+          <w:noProof/>
+        </w:rPr>
+        <w:drawing>
+          <wp:inline distT="0" distB="0" distL="0" distR="0" wp14:anchorId="27E60E0E" wp14:editId="7F3BA8B5">
+            <wp:extent cx="5699829" cy="4892040"/>
+            <wp:effectExtent l="0" t="0" r="0" b="3810"/>
+            <wp:docPr id="5" name="Image 5"/>
+            <wp:cNvGraphicFramePr>
+              <a:graphicFrameLocks xmlns:a="http://schemas.openxmlformats.org/drawingml/2006/main" noChangeAspect="1"/>
+            </wp:cNvGraphicFramePr>
+            <a:graphic xmlns:a="http://schemas.openxmlformats.org/drawingml/2006/main">
+              <a:graphicData uri="http://schemas.openxmlformats.org/drawingml/2006/picture">
+                <pic:pic xmlns:pic="http://schemas.openxmlformats.org/drawingml/2006/picture">
+                  <pic:nvPicPr>
+                    <pic:cNvPr id="0" name="Picture 2"/>
+                    <pic:cNvPicPr>
+                      <a:picLocks noChangeAspect="1" noChangeArrowheads="1"/>
+                    </pic:cNvPicPr>
+                  </pic:nvPicPr>
+                  <pic:blipFill>
+                    <a:blip r:embed="rId12">
+                      <a:extLst>
+                        <a:ext uri="{28A0092B-C50C-407E-A947-70E740481C1C}">
+                          <a14:useLocalDpi xmlns:a14="http://schemas.microsoft.com/office/drawing/2010/main" val="0"/>
+                        </a:ext>
+                      </a:extLst>
+                    </a:blip>
+                    <a:srcRect/>
+                    <a:stretch>
+                      <a:fillRect/>
+                    </a:stretch>
+                  </pic:blipFill>
+                  <pic:spPr bwMode="auto">
+                    <a:xfrm>
+                      <a:off x="0" y="0"/>
+                      <a:ext cx="5710148" cy="4900897"/>
+                    </a:xfrm>
+                    <a:prstGeom prst="rect">
+                      <a:avLst/>
+                    </a:prstGeom>
+                    <a:noFill/>
+                    <a:ln>
+                      <a:noFill/>
+                    </a:ln>
+                  </pic:spPr>
+                </pic:pic>
+              </a:graphicData>
+            </a:graphic>
+          </wp:inline>
+        </w:drawing>
+      </w:r>
+    </w:p>
+    <w:p>
+      <w:pPr>
+        <w:pStyle w:val="Lgende"/>
+        <w:jc w:val="center"/>
+      </w:pPr>
+      <w:r>
+        <w:t xml:space="preserve">Figure </w:t>
+      </w:r>
+      <w:fldSimple w:instr=" SEQ Figure \* ARABIC ">
+        <w:r>
+          <w:rPr>
+            <w:noProof/>
+          </w:rPr>
+          <w:t>2</w:t>
+        </w:r>
+      </w:fldSimple>
+      <w:r>
+        <w:t xml:space="preserve"> : Diagramme de séquence Register</w:t>
+      </w:r>
+    </w:p>
+    <w:p>
+      <w:pPr>
+        <w:pStyle w:val="Titre2"/>
+      </w:pPr>
+      <w:bookmarkStart w:id="32" w:name="_Toc102722861"/>
+      <w:r>
+        <w:t>Gestion de projets</w:t>
+      </w:r>
+      <w:bookmarkEnd w:id="32"/>
+    </w:p>
+    <w:p>
+      <w:r>
+        <w:t>Toutes les routes concernant les projets sont protégées. Il faut être authentifié afin d’avoir accès à la route.</w:t>
+      </w:r>
+    </w:p>
+    <w:p>
+      <w:pPr>
+        <w:pStyle w:val="Titre3"/>
+      </w:pPr>
+      <w:r>
+        <w:t>Projet</w:t>
+      </w:r>
+    </w:p>
+    <w:p>
+      <w:r>
+        <w:t xml:space="preserve">Afin de favoriser l’expérience utilisateur, toutes les interactions de gestion de projets sont faites en asynchrones. </w:t>
+      </w:r>
+    </w:p>
+    <w:p>
+      <w:pPr>
+        <w:pStyle w:val="Titre4"/>
+      </w:pPr>
+      <w:r>
+        <w:t>Création</w:t>
+      </w:r>
+    </w:p>
+    <w:p>
+      <w:r>
+        <w:t>Une validation est effectuée afin que le nom d’un projet ne soit pas plus petit que 3 caractères.</w:t>
+      </w:r>
+    </w:p>
+    <w:p>
+      <w:r>
+        <w:t>L’utilisateur authentifié est alors ajouté en tant que propriétaire du projet avec tous les droits.</w:t>
+      </w:r>
+    </w:p>
+    <w:p>
+      <w:pPr>
+        <w:pStyle w:val="Titre3"/>
+      </w:pPr>
+      <w:r>
+        <w:t>Collaborateurs</w:t>
+      </w:r>
+    </w:p>
+    <w:p>
+      <w:pPr>
+        <w:pStyle w:val="Titre2"/>
+      </w:pPr>
+      <w:bookmarkStart w:id="33" w:name="_Toc102722862"/>
+      <w:r>
+        <w:t>Collaboration sur les projets</w:t>
+      </w:r>
+      <w:bookmarkEnd w:id="33"/>
+    </w:p>
     <w:sectPr>
-      <w:headerReference w:type="default" r:id="rId11"/>
-      <w:footerReference w:type="default" r:id="rId12"/>
+      <w:headerReference w:type="default" r:id="rId13"/>
+      <w:footerReference w:type="default" r:id="rId14"/>
       <w:pgSz w:w="11906" w:h="16838"/>
       <w:pgMar w:top="1417" w:right="1417" w:bottom="1417" w:left="1417" w:header="708" w:footer="708" w:gutter="0"/>
       <w:pgNumType w:start="0"/>
@@ -3464,7 +5096,7 @@
 </file>
 
 <file path=word/endnotes.xml><?xml version="1.0" encoding="utf-8"?>
-<w:endnotes xmlns:wpc="http://schemas.microsoft.com/office/word/2010/wordprocessingCanvas" xmlns:cx="http://schemas.microsoft.com/office/drawing/2014/chartex" xmlns:cx1="http://schemas.microsoft.com/office/drawing/2015/9/8/chartex" xmlns:cx2="http://schemas.microsoft.com/office/drawing/2015/10/21/chartex" xmlns:cx3="http://schemas.microsoft.com/office/drawing/2016/5/9/chartex" xmlns:cx4="http://schemas.microsoft.com/office/drawing/2016/5/10/chartex" xmlns:cx5="http://schemas.microsoft.com/office/drawing/2016/5/11/chartex" xmlns:cx6="http://schemas.microsoft.com/office/drawing/2016/5/12/chartex" xmlns:cx7="http://schemas.microsoft.com/office/drawing/2016/5/13/chartex" xmlns:cx8="http://schemas.microsoft.com/office/drawing/2016/5/14/chartex" xmlns:mc="http://schemas.openxmlformats.org/markup-compatibility/2006" xmlns:aink="http://schemas.microsoft.com/office/drawing/2016/ink" xmlns:am3d="http://schemas.microsoft.com/office/drawing/2017/model3d" xmlns:o="urn:schemas-microsoft-com:office:office" xmlns:r="http://schemas.openxmlformats.org/officeDocument/2006/relationships" xmlns:m="http://schemas.openxmlformats.org/officeDocument/2006/math" xmlns:v="urn:schemas-microsoft-com:vml" xmlns:wp14="http://schemas.microsoft.com/office/word/2010/wordprocessingDrawing" xmlns:wp="http://schemas.openxmlformats.org/drawingml/2006/wordprocessingDrawing" xmlns:w10="urn:schemas-microsoft-com:office:word" xmlns:w="http://schemas.openxmlformats.org/wordprocessingml/2006/main" xmlns:w14="http://schemas.microsoft.com/office/word/2010/wordml" xmlns:w15="http://schemas.microsoft.com/office/word/2012/wordml" xmlns:w16cex="http://schemas.microsoft.com/office/word/2018/wordml/cex" xmlns:w16cid="http://schemas.microsoft.com/office/word/2016/wordml/cid" xmlns:w16="http://schemas.microsoft.com/office/word/2018/wordml" xmlns:w16sdtdh="http://schemas.microsoft.com/office/word/2020/wordml/sdtdatahash" xmlns:w16se="http://schemas.microsoft.com/office/word/2015/wordml/symex" xmlns:wpg="http://schemas.microsoft.com/office/word/2010/wordprocessingGroup" xmlns:wpi="http://schemas.microsoft.com/office/word/2010/wordprocessingInk" xmlns:wne="http://schemas.microsoft.com/office/word/2006/wordml" xmlns:wps="http://schemas.microsoft.com/office/word/2010/wordprocessingShape" mc:Ignorable="w14 w15 w16se w16cid w16 w16cex w16sdtdh wp14">
+<w:endnotes xmlns:wpc="http://schemas.microsoft.com/office/word/2010/wordprocessingCanvas" xmlns:cx="http://schemas.microsoft.com/office/drawing/2014/chartex" xmlns:cx1="http://schemas.microsoft.com/office/drawing/2015/9/8/chartex" xmlns:cx2="http://schemas.microsoft.com/office/drawing/2015/10/21/chartex" xmlns:cx3="http://schemas.microsoft.com/office/drawing/2016/5/9/chartex" xmlns:cx4="http://schemas.microsoft.com/office/drawing/2016/5/10/chartex" xmlns:cx5="http://schemas.microsoft.com/office/drawing/2016/5/11/chartex" xmlns:cx6="http://schemas.microsoft.com/office/drawing/2016/5/12/chartex" xmlns:cx7="http://schemas.microsoft.com/office/drawing/2016/5/13/chartex" xmlns:cx8="http://schemas.microsoft.com/office/drawing/2016/5/14/chartex" xmlns:mc="http://schemas.openxmlformats.org/markup-compatibility/2006" xmlns:aink="http://schemas.microsoft.com/office/drawing/2016/ink" xmlns:am3d="http://schemas.microsoft.com/office/drawing/2017/model3d" xmlns:o="urn:schemas-microsoft-com:office:office" xmlns:oel="http://schemas.microsoft.com/office/2019/extlst" xmlns:r="http://schemas.openxmlformats.org/officeDocument/2006/relationships" xmlns:m="http://schemas.openxmlformats.org/officeDocument/2006/math" xmlns:v="urn:schemas-microsoft-com:vml" xmlns:wp14="http://schemas.microsoft.com/office/word/2010/wordprocessingDrawing" xmlns:wp="http://schemas.openxmlformats.org/drawingml/2006/wordprocessingDrawing" xmlns:w10="urn:schemas-microsoft-com:office:word" xmlns:w="http://schemas.openxmlformats.org/wordprocessingml/2006/main" xmlns:w14="http://schemas.microsoft.com/office/word/2010/wordml" xmlns:w15="http://schemas.microsoft.com/office/word/2012/wordml" xmlns:w16cex="http://schemas.microsoft.com/office/word/2018/wordml/cex" xmlns:w16cid="http://schemas.microsoft.com/office/word/2016/wordml/cid" xmlns:w16="http://schemas.microsoft.com/office/word/2018/wordml" xmlns:w16sdtdh="http://schemas.microsoft.com/office/word/2020/wordml/sdtdatahash" xmlns:w16se="http://schemas.microsoft.com/office/word/2015/wordml/symex" xmlns:wpg="http://schemas.microsoft.com/office/word/2010/wordprocessingGroup" xmlns:wpi="http://schemas.microsoft.com/office/word/2010/wordprocessingInk" xmlns:wne="http://schemas.microsoft.com/office/word/2006/wordml" xmlns:wps="http://schemas.microsoft.com/office/word/2010/wordprocessingShape" mc:Ignorable="w14 w15 w16se w16cid w16 w16cex w16sdtdh wp14">
   <w:endnote w:type="separator" w:id="-1">
     <w:p>
       <w:pPr>
@@ -3489,7 +5121,7 @@
 </file>
 
 <file path=word/footer1.xml><?xml version="1.0" encoding="utf-8"?>
-<w:ftr xmlns:wpc="http://schemas.microsoft.com/office/word/2010/wordprocessingCanvas" xmlns:cx="http://schemas.microsoft.com/office/drawing/2014/chartex" xmlns:cx1="http://schemas.microsoft.com/office/drawing/2015/9/8/chartex" xmlns:cx2="http://schemas.microsoft.com/office/drawing/2015/10/21/chartex" xmlns:cx3="http://schemas.microsoft.com/office/drawing/2016/5/9/chartex" xmlns:cx4="http://schemas.microsoft.com/office/drawing/2016/5/10/chartex" xmlns:cx5="http://schemas.microsoft.com/office/drawing/2016/5/11/chartex" xmlns:cx6="http://schemas.microsoft.com/office/drawing/2016/5/12/chartex" xmlns:cx7="http://schemas.microsoft.com/office/drawing/2016/5/13/chartex" xmlns:cx8="http://schemas.microsoft.com/office/drawing/2016/5/14/chartex" xmlns:mc="http://schemas.openxmlformats.org/markup-compatibility/2006" xmlns:aink="http://schemas.microsoft.com/office/drawing/2016/ink" xmlns:am3d="http://schemas.microsoft.com/office/drawing/2017/model3d" xmlns:o="urn:schemas-microsoft-com:office:office" xmlns:r="http://schemas.openxmlformats.org/officeDocument/2006/relationships" xmlns:m="http://schemas.openxmlformats.org/officeDocument/2006/math" xmlns:v="urn:schemas-microsoft-com:vml" xmlns:wp14="http://schemas.microsoft.com/office/word/2010/wordprocessingDrawing" xmlns:wp="http://schemas.openxmlformats.org/drawingml/2006/wordprocessingDrawing" xmlns:w10="urn:schemas-microsoft-com:office:word" xmlns:w="http://schemas.openxmlformats.org/wordprocessingml/2006/main" xmlns:w14="http://schemas.microsoft.com/office/word/2010/wordml" xmlns:w15="http://schemas.microsoft.com/office/word/2012/wordml" xmlns:w16cex="http://schemas.microsoft.com/office/word/2018/wordml/cex" xmlns:w16cid="http://schemas.microsoft.com/office/word/2016/wordml/cid" xmlns:w16="http://schemas.microsoft.com/office/word/2018/wordml" xmlns:w16sdtdh="http://schemas.microsoft.com/office/word/2020/wordml/sdtdatahash" xmlns:w16se="http://schemas.microsoft.com/office/word/2015/wordml/symex" xmlns:wpg="http://schemas.microsoft.com/office/word/2010/wordprocessingGroup" xmlns:wpi="http://schemas.microsoft.com/office/word/2010/wordprocessingInk" xmlns:wne="http://schemas.microsoft.com/office/word/2006/wordml" xmlns:wps="http://schemas.microsoft.com/office/word/2010/wordprocessingShape" mc:Ignorable="w14 w15 w16se w16cid w16 w16cex w16sdtdh wp14">
+<w:ftr xmlns:wpc="http://schemas.microsoft.com/office/word/2010/wordprocessingCanvas" xmlns:cx="http://schemas.microsoft.com/office/drawing/2014/chartex" xmlns:cx1="http://schemas.microsoft.com/office/drawing/2015/9/8/chartex" xmlns:cx2="http://schemas.microsoft.com/office/drawing/2015/10/21/chartex" xmlns:cx3="http://schemas.microsoft.com/office/drawing/2016/5/9/chartex" xmlns:cx4="http://schemas.microsoft.com/office/drawing/2016/5/10/chartex" xmlns:cx5="http://schemas.microsoft.com/office/drawing/2016/5/11/chartex" xmlns:cx6="http://schemas.microsoft.com/office/drawing/2016/5/12/chartex" xmlns:cx7="http://schemas.microsoft.com/office/drawing/2016/5/13/chartex" xmlns:cx8="http://schemas.microsoft.com/office/drawing/2016/5/14/chartex" xmlns:mc="http://schemas.openxmlformats.org/markup-compatibility/2006" xmlns:aink="http://schemas.microsoft.com/office/drawing/2016/ink" xmlns:am3d="http://schemas.microsoft.com/office/drawing/2017/model3d" xmlns:o="urn:schemas-microsoft-com:office:office" xmlns:oel="http://schemas.microsoft.com/office/2019/extlst" xmlns:r="http://schemas.openxmlformats.org/officeDocument/2006/relationships" xmlns:m="http://schemas.openxmlformats.org/officeDocument/2006/math" xmlns:v="urn:schemas-microsoft-com:vml" xmlns:wp14="http://schemas.microsoft.com/office/word/2010/wordprocessingDrawing" xmlns:wp="http://schemas.openxmlformats.org/drawingml/2006/wordprocessingDrawing" xmlns:w10="urn:schemas-microsoft-com:office:word" xmlns:w="http://schemas.openxmlformats.org/wordprocessingml/2006/main" xmlns:w14="http://schemas.microsoft.com/office/word/2010/wordml" xmlns:w15="http://schemas.microsoft.com/office/word/2012/wordml" xmlns:w16cex="http://schemas.microsoft.com/office/word/2018/wordml/cex" xmlns:w16cid="http://schemas.microsoft.com/office/word/2016/wordml/cid" xmlns:w16="http://schemas.microsoft.com/office/word/2018/wordml" xmlns:w16sdtdh="http://schemas.microsoft.com/office/word/2020/wordml/sdtdatahash" xmlns:w16se="http://schemas.microsoft.com/office/word/2015/wordml/symex" xmlns:wpg="http://schemas.microsoft.com/office/word/2010/wordprocessingGroup" xmlns:wpi="http://schemas.microsoft.com/office/word/2010/wordprocessingInk" xmlns:wne="http://schemas.microsoft.com/office/word/2006/wordml" xmlns:wps="http://schemas.microsoft.com/office/word/2010/wordprocessingShape" mc:Ignorable="w14 w15 w16se w16cid w16 w16cex w16sdtdh wp14">
   <w:p>
     <w:pPr>
       <w:pStyle w:val="Pieddepage"/>
@@ -3503,7 +5135,7 @@
         <w:rPr>
           <w:noProof/>
         </w:rPr>
-        <w:t>15.04.2022</w:t>
+        <w:t>06.05.2022</w:t>
       </w:r>
     </w:fldSimple>
     <w:r>
@@ -3575,7 +5207,7 @@
 </file>
 
 <file path=word/footnotes.xml><?xml version="1.0" encoding="utf-8"?>
-<w:footnotes xmlns:wpc="http://schemas.microsoft.com/office/word/2010/wordprocessingCanvas" xmlns:cx="http://schemas.microsoft.com/office/drawing/2014/chartex" xmlns:cx1="http://schemas.microsoft.com/office/drawing/2015/9/8/chartex" xmlns:cx2="http://schemas.microsoft.com/office/drawing/2015/10/21/chartex" xmlns:cx3="http://schemas.microsoft.com/office/drawing/2016/5/9/chartex" xmlns:cx4="http://schemas.microsoft.com/office/drawing/2016/5/10/chartex" xmlns:cx5="http://schemas.microsoft.com/office/drawing/2016/5/11/chartex" xmlns:cx6="http://schemas.microsoft.com/office/drawing/2016/5/12/chartex" xmlns:cx7="http://schemas.microsoft.com/office/drawing/2016/5/13/chartex" xmlns:cx8="http://schemas.microsoft.com/office/drawing/2016/5/14/chartex" xmlns:mc="http://schemas.openxmlformats.org/markup-compatibility/2006" xmlns:aink="http://schemas.microsoft.com/office/drawing/2016/ink" xmlns:am3d="http://schemas.microsoft.com/office/drawing/2017/model3d" xmlns:o="urn:schemas-microsoft-com:office:office" xmlns:r="http://schemas.openxmlformats.org/officeDocument/2006/relationships" xmlns:m="http://schemas.openxmlformats.org/officeDocument/2006/math" xmlns:v="urn:schemas-microsoft-com:vml" xmlns:wp14="http://schemas.microsoft.com/office/word/2010/wordprocessingDrawing" xmlns:wp="http://schemas.openxmlformats.org/drawingml/2006/wordprocessingDrawing" xmlns:w10="urn:schemas-microsoft-com:office:word" xmlns:w="http://schemas.openxmlformats.org/wordprocessingml/2006/main" xmlns:w14="http://schemas.microsoft.com/office/word/2010/wordml" xmlns:w15="http://schemas.microsoft.com/office/word/2012/wordml" xmlns:w16cex="http://schemas.microsoft.com/office/word/2018/wordml/cex" xmlns:w16cid="http://schemas.microsoft.com/office/word/2016/wordml/cid" xmlns:w16="http://schemas.microsoft.com/office/word/2018/wordml" xmlns:w16sdtdh="http://schemas.microsoft.com/office/word/2020/wordml/sdtdatahash" xmlns:w16se="http://schemas.microsoft.com/office/word/2015/wordml/symex" xmlns:wpg="http://schemas.microsoft.com/office/word/2010/wordprocessingGroup" xmlns:wpi="http://schemas.microsoft.com/office/word/2010/wordprocessingInk" xmlns:wne="http://schemas.microsoft.com/office/word/2006/wordml" xmlns:wps="http://schemas.microsoft.com/office/word/2010/wordprocessingShape" mc:Ignorable="w14 w15 w16se w16cid w16 w16cex w16sdtdh wp14">
+<w:footnotes xmlns:wpc="http://schemas.microsoft.com/office/word/2010/wordprocessingCanvas" xmlns:cx="http://schemas.microsoft.com/office/drawing/2014/chartex" xmlns:cx1="http://schemas.microsoft.com/office/drawing/2015/9/8/chartex" xmlns:cx2="http://schemas.microsoft.com/office/drawing/2015/10/21/chartex" xmlns:cx3="http://schemas.microsoft.com/office/drawing/2016/5/9/chartex" xmlns:cx4="http://schemas.microsoft.com/office/drawing/2016/5/10/chartex" xmlns:cx5="http://schemas.microsoft.com/office/drawing/2016/5/11/chartex" xmlns:cx6="http://schemas.microsoft.com/office/drawing/2016/5/12/chartex" xmlns:cx7="http://schemas.microsoft.com/office/drawing/2016/5/13/chartex" xmlns:cx8="http://schemas.microsoft.com/office/drawing/2016/5/14/chartex" xmlns:mc="http://schemas.openxmlformats.org/markup-compatibility/2006" xmlns:aink="http://schemas.microsoft.com/office/drawing/2016/ink" xmlns:am3d="http://schemas.microsoft.com/office/drawing/2017/model3d" xmlns:o="urn:schemas-microsoft-com:office:office" xmlns:oel="http://schemas.microsoft.com/office/2019/extlst" xmlns:r="http://schemas.openxmlformats.org/officeDocument/2006/relationships" xmlns:m="http://schemas.openxmlformats.org/officeDocument/2006/math" xmlns:v="urn:schemas-microsoft-com:vml" xmlns:wp14="http://schemas.microsoft.com/office/word/2010/wordprocessingDrawing" xmlns:wp="http://schemas.openxmlformats.org/drawingml/2006/wordprocessingDrawing" xmlns:w10="urn:schemas-microsoft-com:office:word" xmlns:w="http://schemas.openxmlformats.org/wordprocessingml/2006/main" xmlns:w14="http://schemas.microsoft.com/office/word/2010/wordml" xmlns:w15="http://schemas.microsoft.com/office/word/2012/wordml" xmlns:w16cex="http://schemas.microsoft.com/office/word/2018/wordml/cex" xmlns:w16cid="http://schemas.microsoft.com/office/word/2016/wordml/cid" xmlns:w16="http://schemas.microsoft.com/office/word/2018/wordml" xmlns:w16sdtdh="http://schemas.microsoft.com/office/word/2020/wordml/sdtdatahash" xmlns:w16se="http://schemas.microsoft.com/office/word/2015/wordml/symex" xmlns:wpg="http://schemas.microsoft.com/office/word/2010/wordprocessingGroup" xmlns:wpi="http://schemas.microsoft.com/office/word/2010/wordprocessingInk" xmlns:wne="http://schemas.microsoft.com/office/word/2006/wordml" xmlns:wps="http://schemas.microsoft.com/office/word/2010/wordprocessingShape" mc:Ignorable="w14 w15 w16se w16cid w16 w16cex w16sdtdh wp14">
   <w:footnote w:type="separator" w:id="-1">
     <w:p>
       <w:pPr>
@@ -3593,6 +5225,44 @@
       </w:pPr>
       <w:r>
         <w:continuationSeparator/>
+      </w:r>
+    </w:p>
+  </w:footnote>
+  <w:footnote w:id="1">
+    <w:p>
+      <w:pPr>
+        <w:pStyle w:val="Notedebasdepage"/>
+      </w:pPr>
+      <w:r>
+        <w:rPr>
+          <w:rStyle w:val="Appelnotedebasdep"/>
+        </w:rPr>
+        <w:footnoteRef/>
+      </w:r>
+      <w:r>
+        <w:t xml:space="preserve"> </w:t>
+      </w:r>
+      <w:r>
+        <w:t>https://ebean.io/docs/mapping/</w:t>
+      </w:r>
+    </w:p>
+  </w:footnote>
+  <w:footnote w:id="2">
+    <w:p>
+      <w:pPr>
+        <w:pStyle w:val="Notedebasdepage"/>
+      </w:pPr>
+      <w:r>
+        <w:rPr>
+          <w:rStyle w:val="Appelnotedebasdep"/>
+        </w:rPr>
+        <w:footnoteRef/>
+      </w:r>
+      <w:r>
+        <w:t xml:space="preserve"> </w:t>
+      </w:r>
+      <w:r>
+        <w:t>https://www.mindrot.org/projects/jBCrypt/</w:t>
       </w:r>
     </w:p>
   </w:footnote>
@@ -3600,7 +5270,7 @@
 </file>
 
 <file path=word/header1.xml><?xml version="1.0" encoding="utf-8"?>
-<w:hdr xmlns:wpc="http://schemas.microsoft.com/office/word/2010/wordprocessingCanvas" xmlns:cx="http://schemas.microsoft.com/office/drawing/2014/chartex" xmlns:cx1="http://schemas.microsoft.com/office/drawing/2015/9/8/chartex" xmlns:cx2="http://schemas.microsoft.com/office/drawing/2015/10/21/chartex" xmlns:cx3="http://schemas.microsoft.com/office/drawing/2016/5/9/chartex" xmlns:cx4="http://schemas.microsoft.com/office/drawing/2016/5/10/chartex" xmlns:cx5="http://schemas.microsoft.com/office/drawing/2016/5/11/chartex" xmlns:cx6="http://schemas.microsoft.com/office/drawing/2016/5/12/chartex" xmlns:cx7="http://schemas.microsoft.com/office/drawing/2016/5/13/chartex" xmlns:cx8="http://schemas.microsoft.com/office/drawing/2016/5/14/chartex" xmlns:mc="http://schemas.openxmlformats.org/markup-compatibility/2006" xmlns:aink="http://schemas.microsoft.com/office/drawing/2016/ink" xmlns:am3d="http://schemas.microsoft.com/office/drawing/2017/model3d" xmlns:o="urn:schemas-microsoft-com:office:office" xmlns:r="http://schemas.openxmlformats.org/officeDocument/2006/relationships" xmlns:m="http://schemas.openxmlformats.org/officeDocument/2006/math" xmlns:v="urn:schemas-microsoft-com:vml" xmlns:wp14="http://schemas.microsoft.com/office/word/2010/wordprocessingDrawing" xmlns:wp="http://schemas.openxmlformats.org/drawingml/2006/wordprocessingDrawing" xmlns:w10="urn:schemas-microsoft-com:office:word" xmlns:w="http://schemas.openxmlformats.org/wordprocessingml/2006/main" xmlns:w14="http://schemas.microsoft.com/office/word/2010/wordml" xmlns:w15="http://schemas.microsoft.com/office/word/2012/wordml" xmlns:w16cex="http://schemas.microsoft.com/office/word/2018/wordml/cex" xmlns:w16cid="http://schemas.microsoft.com/office/word/2016/wordml/cid" xmlns:w16="http://schemas.microsoft.com/office/word/2018/wordml" xmlns:w16sdtdh="http://schemas.microsoft.com/office/word/2020/wordml/sdtdatahash" xmlns:w16se="http://schemas.microsoft.com/office/word/2015/wordml/symex" xmlns:wpg="http://schemas.microsoft.com/office/word/2010/wordprocessingGroup" xmlns:wpi="http://schemas.microsoft.com/office/word/2010/wordprocessingInk" xmlns:wne="http://schemas.microsoft.com/office/word/2006/wordml" xmlns:wps="http://schemas.microsoft.com/office/word/2010/wordprocessingShape" mc:Ignorable="w14 w15 w16se w16cid w16 w16cex w16sdtdh wp14">
+<w:hdr xmlns:wpc="http://schemas.microsoft.com/office/word/2010/wordprocessingCanvas" xmlns:cx="http://schemas.microsoft.com/office/drawing/2014/chartex" xmlns:cx1="http://schemas.microsoft.com/office/drawing/2015/9/8/chartex" xmlns:cx2="http://schemas.microsoft.com/office/drawing/2015/10/21/chartex" xmlns:cx3="http://schemas.microsoft.com/office/drawing/2016/5/9/chartex" xmlns:cx4="http://schemas.microsoft.com/office/drawing/2016/5/10/chartex" xmlns:cx5="http://schemas.microsoft.com/office/drawing/2016/5/11/chartex" xmlns:cx6="http://schemas.microsoft.com/office/drawing/2016/5/12/chartex" xmlns:cx7="http://schemas.microsoft.com/office/drawing/2016/5/13/chartex" xmlns:cx8="http://schemas.microsoft.com/office/drawing/2016/5/14/chartex" xmlns:mc="http://schemas.openxmlformats.org/markup-compatibility/2006" xmlns:aink="http://schemas.microsoft.com/office/drawing/2016/ink" xmlns:am3d="http://schemas.microsoft.com/office/drawing/2017/model3d" xmlns:o="urn:schemas-microsoft-com:office:office" xmlns:oel="http://schemas.microsoft.com/office/2019/extlst" xmlns:r="http://schemas.openxmlformats.org/officeDocument/2006/relationships" xmlns:m="http://schemas.openxmlformats.org/officeDocument/2006/math" xmlns:v="urn:schemas-microsoft-com:vml" xmlns:wp14="http://schemas.microsoft.com/office/word/2010/wordprocessingDrawing" xmlns:wp="http://schemas.openxmlformats.org/drawingml/2006/wordprocessingDrawing" xmlns:w10="urn:schemas-microsoft-com:office:word" xmlns:w="http://schemas.openxmlformats.org/wordprocessingml/2006/main" xmlns:w14="http://schemas.microsoft.com/office/word/2010/wordml" xmlns:w15="http://schemas.microsoft.com/office/word/2012/wordml" xmlns:w16cex="http://schemas.microsoft.com/office/word/2018/wordml/cex" xmlns:w16cid="http://schemas.microsoft.com/office/word/2016/wordml/cid" xmlns:w16="http://schemas.microsoft.com/office/word/2018/wordml" xmlns:w16sdtdh="http://schemas.microsoft.com/office/word/2020/wordml/sdtdatahash" xmlns:w16se="http://schemas.microsoft.com/office/word/2015/wordml/symex" xmlns:wpg="http://schemas.microsoft.com/office/word/2010/wordprocessingGroup" xmlns:wpi="http://schemas.microsoft.com/office/word/2010/wordprocessingInk" xmlns:wne="http://schemas.microsoft.com/office/word/2006/wordml" xmlns:wps="http://schemas.microsoft.com/office/word/2010/wordprocessingShape" mc:Ignorable="w14 w15 w16se w16cid w16 w16cex w16sdtdh wp14">
   <w:p>
     <w:pPr>
       <w:pStyle w:val="En-tte"/>
@@ -3701,7 +5371,7 @@
 </file>
 
 <file path=word/numbering.xml><?xml version="1.0" encoding="utf-8"?>
-<w:numbering xmlns:wpc="http://schemas.microsoft.com/office/word/2010/wordprocessingCanvas" xmlns:cx="http://schemas.microsoft.com/office/drawing/2014/chartex" xmlns:cx1="http://schemas.microsoft.com/office/drawing/2015/9/8/chartex" xmlns:cx2="http://schemas.microsoft.com/office/drawing/2015/10/21/chartex" xmlns:cx3="http://schemas.microsoft.com/office/drawing/2016/5/9/chartex" xmlns:cx4="http://schemas.microsoft.com/office/drawing/2016/5/10/chartex" xmlns:cx5="http://schemas.microsoft.com/office/drawing/2016/5/11/chartex" xmlns:cx6="http://schemas.microsoft.com/office/drawing/2016/5/12/chartex" xmlns:cx7="http://schemas.microsoft.com/office/drawing/2016/5/13/chartex" xmlns:cx8="http://schemas.microsoft.com/office/drawing/2016/5/14/chartex" xmlns:mc="http://schemas.openxmlformats.org/markup-compatibility/2006" xmlns:aink="http://schemas.microsoft.com/office/drawing/2016/ink" xmlns:am3d="http://schemas.microsoft.com/office/drawing/2017/model3d" xmlns:o="urn:schemas-microsoft-com:office:office" xmlns:r="http://schemas.openxmlformats.org/officeDocument/2006/relationships" xmlns:m="http://schemas.openxmlformats.org/officeDocument/2006/math" xmlns:v="urn:schemas-microsoft-com:vml" xmlns:wp14="http://schemas.microsoft.com/office/word/2010/wordprocessingDrawing" xmlns:wp="http://schemas.openxmlformats.org/drawingml/2006/wordprocessingDrawing" xmlns:w10="urn:schemas-microsoft-com:office:word" xmlns:w="http://schemas.openxmlformats.org/wordprocessingml/2006/main" xmlns:w14="http://schemas.microsoft.com/office/word/2010/wordml" xmlns:w15="http://schemas.microsoft.com/office/word/2012/wordml" xmlns:w16cex="http://schemas.microsoft.com/office/word/2018/wordml/cex" xmlns:w16cid="http://schemas.microsoft.com/office/word/2016/wordml/cid" xmlns:w16="http://schemas.microsoft.com/office/word/2018/wordml" xmlns:w16sdtdh="http://schemas.microsoft.com/office/word/2020/wordml/sdtdatahash" xmlns:w16se="http://schemas.microsoft.com/office/word/2015/wordml/symex" xmlns:wpg="http://schemas.microsoft.com/office/word/2010/wordprocessingGroup" xmlns:wpi="http://schemas.microsoft.com/office/word/2010/wordprocessingInk" xmlns:wne="http://schemas.microsoft.com/office/word/2006/wordml" xmlns:wps="http://schemas.microsoft.com/office/word/2010/wordprocessingShape" mc:Ignorable="w14 w15 w16se w16cid w16 w16cex w16sdtdh wp14">
+<w:numbering xmlns:wpc="http://schemas.microsoft.com/office/word/2010/wordprocessingCanvas" xmlns:cx="http://schemas.microsoft.com/office/drawing/2014/chartex" xmlns:cx1="http://schemas.microsoft.com/office/drawing/2015/9/8/chartex" xmlns:cx2="http://schemas.microsoft.com/office/drawing/2015/10/21/chartex" xmlns:cx3="http://schemas.microsoft.com/office/drawing/2016/5/9/chartex" xmlns:cx4="http://schemas.microsoft.com/office/drawing/2016/5/10/chartex" xmlns:cx5="http://schemas.microsoft.com/office/drawing/2016/5/11/chartex" xmlns:cx6="http://schemas.microsoft.com/office/drawing/2016/5/12/chartex" xmlns:cx7="http://schemas.microsoft.com/office/drawing/2016/5/13/chartex" xmlns:cx8="http://schemas.microsoft.com/office/drawing/2016/5/14/chartex" xmlns:mc="http://schemas.openxmlformats.org/markup-compatibility/2006" xmlns:aink="http://schemas.microsoft.com/office/drawing/2016/ink" xmlns:am3d="http://schemas.microsoft.com/office/drawing/2017/model3d" xmlns:o="urn:schemas-microsoft-com:office:office" xmlns:oel="http://schemas.microsoft.com/office/2019/extlst" xmlns:r="http://schemas.openxmlformats.org/officeDocument/2006/relationships" xmlns:m="http://schemas.openxmlformats.org/officeDocument/2006/math" xmlns:v="urn:schemas-microsoft-com:vml" xmlns:wp14="http://schemas.microsoft.com/office/word/2010/wordprocessingDrawing" xmlns:wp="http://schemas.openxmlformats.org/drawingml/2006/wordprocessingDrawing" xmlns:w10="urn:schemas-microsoft-com:office:word" xmlns:w="http://schemas.openxmlformats.org/wordprocessingml/2006/main" xmlns:w14="http://schemas.microsoft.com/office/word/2010/wordml" xmlns:w15="http://schemas.microsoft.com/office/word/2012/wordml" xmlns:w16cex="http://schemas.microsoft.com/office/word/2018/wordml/cex" xmlns:w16cid="http://schemas.microsoft.com/office/word/2016/wordml/cid" xmlns:w16="http://schemas.microsoft.com/office/word/2018/wordml" xmlns:w16sdtdh="http://schemas.microsoft.com/office/word/2020/wordml/sdtdatahash" xmlns:w16se="http://schemas.microsoft.com/office/word/2015/wordml/symex" xmlns:wpg="http://schemas.microsoft.com/office/word/2010/wordprocessingGroup" xmlns:wpi="http://schemas.microsoft.com/office/word/2010/wordprocessingInk" xmlns:wne="http://schemas.microsoft.com/office/word/2006/wordml" xmlns:wps="http://schemas.microsoft.com/office/word/2010/wordprocessingShape" mc:Ignorable="w14 w15 w16se w16cid w16 w16cex w16sdtdh wp14">
   <w:abstractNum w:abstractNumId="0" w15:restartNumberingAfterBreak="0">
     <w:nsid w:val="39BE5AC5"/>
     <w:multiLevelType w:val="hybridMultilevel"/>
@@ -5027,6 +6697,10 @@
   <w:style w:type="paragraph" w:default="1" w:styleId="Normal">
     <w:name w:val="Normal"/>
     <w:qFormat/>
+    <w:rsid w:val="0093400F"/>
+    <w:pPr>
+      <w:jc w:val="both"/>
+    </w:pPr>
   </w:style>
   <w:style w:type="paragraph" w:styleId="Titre1">
     <w:name w:val="heading 1"/>
@@ -5091,6 +6765,28 @@
       <w:color w:val="700000"/>
       <w:sz w:val="24"/>
       <w:szCs w:val="24"/>
+    </w:rPr>
+  </w:style>
+  <w:style w:type="paragraph" w:styleId="Titre4">
+    <w:name w:val="heading 4"/>
+    <w:basedOn w:val="Normal"/>
+    <w:next w:val="Normal"/>
+    <w:link w:val="Titre4Car"/>
+    <w:uiPriority w:val="9"/>
+    <w:unhideWhenUsed/>
+    <w:qFormat/>
+    <w:rsid w:val="00031BBF"/>
+    <w:pPr>
+      <w:keepNext/>
+      <w:keepLines/>
+      <w:spacing w:before="40" w:after="0"/>
+      <w:outlineLvl w:val="3"/>
+    </w:pPr>
+    <w:rPr>
+      <w:rFonts w:asciiTheme="majorHAnsi" w:eastAsiaTheme="majorEastAsia" w:hAnsiTheme="majorHAnsi" w:cstheme="majorBidi"/>
+      <w:i/>
+      <w:iCs/>
+      <w:color w:val="B43412" w:themeColor="accent1" w:themeShade="BF"/>
     </w:rPr>
   </w:style>
   <w:style w:type="character" w:default="1" w:styleId="Policepardfaut">
@@ -5774,11 +7470,63 @@
       </w:tcPr>
     </w:tblStylePr>
   </w:style>
+  <w:style w:type="paragraph" w:styleId="Notedebasdepage">
+    <w:name w:val="footnote text"/>
+    <w:basedOn w:val="Normal"/>
+    <w:link w:val="NotedebasdepageCar"/>
+    <w:uiPriority w:val="99"/>
+    <w:semiHidden/>
+    <w:unhideWhenUsed/>
+    <w:rsid w:val="00181A1D"/>
+    <w:pPr>
+      <w:spacing w:after="0" w:line="240" w:lineRule="auto"/>
+    </w:pPr>
+    <w:rPr>
+      <w:sz w:val="20"/>
+      <w:szCs w:val="20"/>
+    </w:rPr>
+  </w:style>
+  <w:style w:type="character" w:customStyle="1" w:styleId="NotedebasdepageCar">
+    <w:name w:val="Note de bas de page Car"/>
+    <w:basedOn w:val="Policepardfaut"/>
+    <w:link w:val="Notedebasdepage"/>
+    <w:uiPriority w:val="99"/>
+    <w:semiHidden/>
+    <w:rsid w:val="00181A1D"/>
+    <w:rPr>
+      <w:sz w:val="20"/>
+      <w:szCs w:val="20"/>
+    </w:rPr>
+  </w:style>
+  <w:style w:type="character" w:styleId="Appelnotedebasdep">
+    <w:name w:val="footnote reference"/>
+    <w:basedOn w:val="Policepardfaut"/>
+    <w:uiPriority w:val="99"/>
+    <w:semiHidden/>
+    <w:unhideWhenUsed/>
+    <w:rsid w:val="00181A1D"/>
+    <w:rPr>
+      <w:vertAlign w:val="superscript"/>
+    </w:rPr>
+  </w:style>
+  <w:style w:type="character" w:customStyle="1" w:styleId="Titre4Car">
+    <w:name w:val="Titre 4 Car"/>
+    <w:basedOn w:val="Policepardfaut"/>
+    <w:link w:val="Titre4"/>
+    <w:uiPriority w:val="9"/>
+    <w:rsid w:val="00031BBF"/>
+    <w:rPr>
+      <w:rFonts w:asciiTheme="majorHAnsi" w:eastAsiaTheme="majorEastAsia" w:hAnsiTheme="majorHAnsi" w:cstheme="majorBidi"/>
+      <w:i/>
+      <w:iCs/>
+      <w:color w:val="B43412" w:themeColor="accent1" w:themeShade="BF"/>
+    </w:rPr>
+  </w:style>
 </w:styles>
 </file>
 
 <file path=word/glossary/document.xml><?xml version="1.0" encoding="utf-8"?>
-<w:glossaryDocument xmlns:wpc="http://schemas.microsoft.com/office/word/2010/wordprocessingCanvas" xmlns:cx="http://schemas.microsoft.com/office/drawing/2014/chartex" xmlns:cx1="http://schemas.microsoft.com/office/drawing/2015/9/8/chartex" xmlns:cx2="http://schemas.microsoft.com/office/drawing/2015/10/21/chartex" xmlns:cx3="http://schemas.microsoft.com/office/drawing/2016/5/9/chartex" xmlns:cx4="http://schemas.microsoft.com/office/drawing/2016/5/10/chartex" xmlns:cx5="http://schemas.microsoft.com/office/drawing/2016/5/11/chartex" xmlns:cx6="http://schemas.microsoft.com/office/drawing/2016/5/12/chartex" xmlns:cx7="http://schemas.microsoft.com/office/drawing/2016/5/13/chartex" xmlns:cx8="http://schemas.microsoft.com/office/drawing/2016/5/14/chartex" xmlns:mc="http://schemas.openxmlformats.org/markup-compatibility/2006" xmlns:aink="http://schemas.microsoft.com/office/drawing/2016/ink" xmlns:am3d="http://schemas.microsoft.com/office/drawing/2017/model3d" xmlns:o="urn:schemas-microsoft-com:office:office" xmlns:r="http://schemas.openxmlformats.org/officeDocument/2006/relationships" xmlns:m="http://schemas.openxmlformats.org/officeDocument/2006/math" xmlns:v="urn:schemas-microsoft-com:vml" xmlns:wp14="http://schemas.microsoft.com/office/word/2010/wordprocessingDrawing" xmlns:wp="http://schemas.openxmlformats.org/drawingml/2006/wordprocessingDrawing" xmlns:w10="urn:schemas-microsoft-com:office:word" xmlns:w="http://schemas.openxmlformats.org/wordprocessingml/2006/main" xmlns:w14="http://schemas.microsoft.com/office/word/2010/wordml" xmlns:w15="http://schemas.microsoft.com/office/word/2012/wordml" xmlns:w16cex="http://schemas.microsoft.com/office/word/2018/wordml/cex" xmlns:w16cid="http://schemas.microsoft.com/office/word/2016/wordml/cid" xmlns:w16="http://schemas.microsoft.com/office/word/2018/wordml" xmlns:w16sdtdh="http://schemas.microsoft.com/office/word/2020/wordml/sdtdatahash" xmlns:w16se="http://schemas.microsoft.com/office/word/2015/wordml/symex" xmlns:wpg="http://schemas.microsoft.com/office/word/2010/wordprocessingGroup" xmlns:wpi="http://schemas.microsoft.com/office/word/2010/wordprocessingInk" xmlns:wne="http://schemas.microsoft.com/office/word/2006/wordml" xmlns:wps="http://schemas.microsoft.com/office/word/2010/wordprocessingShape" mc:Ignorable="w14 w15 w16se w16cid w16 w16cex w16sdtdh wp14">
+<w:glossaryDocument xmlns:wpc="http://schemas.microsoft.com/office/word/2010/wordprocessingCanvas" xmlns:cx="http://schemas.microsoft.com/office/drawing/2014/chartex" xmlns:cx1="http://schemas.microsoft.com/office/drawing/2015/9/8/chartex" xmlns:cx2="http://schemas.microsoft.com/office/drawing/2015/10/21/chartex" xmlns:cx3="http://schemas.microsoft.com/office/drawing/2016/5/9/chartex" xmlns:cx4="http://schemas.microsoft.com/office/drawing/2016/5/10/chartex" xmlns:cx5="http://schemas.microsoft.com/office/drawing/2016/5/11/chartex" xmlns:cx6="http://schemas.microsoft.com/office/drawing/2016/5/12/chartex" xmlns:cx7="http://schemas.microsoft.com/office/drawing/2016/5/13/chartex" xmlns:cx8="http://schemas.microsoft.com/office/drawing/2016/5/14/chartex" xmlns:mc="http://schemas.openxmlformats.org/markup-compatibility/2006" xmlns:aink="http://schemas.microsoft.com/office/drawing/2016/ink" xmlns:am3d="http://schemas.microsoft.com/office/drawing/2017/model3d" xmlns:o="urn:schemas-microsoft-com:office:office" xmlns:oel="http://schemas.microsoft.com/office/2019/extlst" xmlns:r="http://schemas.openxmlformats.org/officeDocument/2006/relationships" xmlns:m="http://schemas.openxmlformats.org/officeDocument/2006/math" xmlns:v="urn:schemas-microsoft-com:vml" xmlns:wp14="http://schemas.microsoft.com/office/word/2010/wordprocessingDrawing" xmlns:wp="http://schemas.openxmlformats.org/drawingml/2006/wordprocessingDrawing" xmlns:w10="urn:schemas-microsoft-com:office:word" xmlns:w="http://schemas.openxmlformats.org/wordprocessingml/2006/main" xmlns:w14="http://schemas.microsoft.com/office/word/2010/wordml" xmlns:w15="http://schemas.microsoft.com/office/word/2012/wordml" xmlns:w16cex="http://schemas.microsoft.com/office/word/2018/wordml/cex" xmlns:w16cid="http://schemas.microsoft.com/office/word/2016/wordml/cid" xmlns:w16="http://schemas.microsoft.com/office/word/2018/wordml" xmlns:w16sdtdh="http://schemas.microsoft.com/office/word/2020/wordml/sdtdatahash" xmlns:w16se="http://schemas.microsoft.com/office/word/2015/wordml/symex" xmlns:wpg="http://schemas.microsoft.com/office/word/2010/wordprocessingGroup" xmlns:wpi="http://schemas.microsoft.com/office/word/2010/wordprocessingInk" xmlns:wne="http://schemas.microsoft.com/office/word/2006/wordml" xmlns:wps="http://schemas.microsoft.com/office/word/2010/wordprocessingShape" mc:Ignorable="w14 w15 w16se w16cid w16 w16cex w16sdtdh wp14">
   <w:docParts>
     <w:docPart>
       <w:docPartPr>
@@ -5926,6 +7674,7 @@
   </w:compat>
   <w:rsids>
     <w:rsidRoot w:val="00D95F62"/>
+    <w:rsid w:val="00012CE3"/>
     <w:rsid w:val="00085BE6"/>
     <w:rsid w:val="00091C68"/>
     <w:rsid w:val="00102762"/>
@@ -5938,12 +7687,14 @@
     <w:rsid w:val="00443774"/>
     <w:rsid w:val="004766D2"/>
     <w:rsid w:val="00575D75"/>
+    <w:rsid w:val="0062095E"/>
     <w:rsid w:val="006B3BBF"/>
     <w:rsid w:val="00717A18"/>
     <w:rsid w:val="007634A8"/>
     <w:rsid w:val="00792FEE"/>
     <w:rsid w:val="00896190"/>
     <w:rsid w:val="008C048C"/>
+    <w:rsid w:val="00911AB3"/>
     <w:rsid w:val="009E0EDF"/>
     <w:rsid w:val="009E4EA3"/>
     <w:rsid w:val="00BE2C4D"/>

</xml_diff>